<commit_message>
Creación de la plantilla
</commit_message>
<xml_diff>
--- a/Práctica 1/User Journey.docx
+++ b/Práctica 1/User Journey.docx
@@ -1,6 +1,6 @@
 
 <file path=word/document.xml><?xml version="1.0" encoding="utf-8"?>
-<w:document xmlns:wpc="http://schemas.microsoft.com/office/word/2010/wordprocessingCanvas" xmlns:cx="http://schemas.microsoft.com/office/drawing/2014/chartex" xmlns:cx1="http://schemas.microsoft.com/office/drawing/2015/9/8/chartex" xmlns:cx2="http://schemas.microsoft.com/office/drawing/2015/10/21/chartex" xmlns:cx3="http://schemas.microsoft.com/office/drawing/2016/5/9/chartex" xmlns:cx4="http://schemas.microsoft.com/office/drawing/2016/5/10/chartex" xmlns:cx5="http://schemas.microsoft.com/office/drawing/2016/5/11/chartex" xmlns:cx6="http://schemas.microsoft.com/office/drawing/2016/5/12/chartex" xmlns:cx7="http://schemas.microsoft.com/office/drawing/2016/5/13/chartex" xmlns:cx8="http://schemas.microsoft.com/office/drawing/2016/5/14/chartex" xmlns:mc="http://schemas.openxmlformats.org/markup-compatibility/2006" xmlns:aink="http://schemas.microsoft.com/office/drawing/2016/ink" xmlns:am3d="http://schemas.microsoft.com/office/drawing/2017/model3d" xmlns:o="urn:schemas-microsoft-com:office:office" xmlns:r="http://schemas.openxmlformats.org/officeDocument/2006/relationships" xmlns:m="http://schemas.openxmlformats.org/officeDocument/2006/math" xmlns:v="urn:schemas-microsoft-com:vml" xmlns:wp14="http://schemas.microsoft.com/office/word/2010/wordprocessingDrawing" xmlns:wp="http://schemas.openxmlformats.org/drawingml/2006/wordprocessingDrawing" xmlns:w10="urn:schemas-microsoft-com:office:word" xmlns:w="http://schemas.openxmlformats.org/wordprocessingml/2006/main" xmlns:w14="http://schemas.microsoft.com/office/word/2010/wordml" xmlns:w15="http://schemas.microsoft.com/office/word/2012/wordml" xmlns:w16cex="http://schemas.microsoft.com/office/word/2018/wordml/cex" xmlns:w16cid="http://schemas.microsoft.com/office/word/2016/wordml/cid" xmlns:w16="http://schemas.microsoft.com/office/word/2018/wordml" xmlns:w16se="http://schemas.microsoft.com/office/word/2015/wordml/symex" xmlns:wpg="http://schemas.microsoft.com/office/word/2010/wordprocessingGroup" xmlns:wpi="http://schemas.microsoft.com/office/word/2010/wordprocessingInk" xmlns:wne="http://schemas.microsoft.com/office/word/2006/wordml" xmlns:wps="http://schemas.microsoft.com/office/word/2010/wordprocessingShape" mc:Ignorable="w14 w15 w16se w16cid w16 w16cex wp14">
+<w:document xmlns:wpc="http://schemas.microsoft.com/office/word/2010/wordprocessingCanvas" xmlns:cx="http://schemas.microsoft.com/office/drawing/2014/chartex" xmlns:cx1="http://schemas.microsoft.com/office/drawing/2015/9/8/chartex" xmlns:cx2="http://schemas.microsoft.com/office/drawing/2015/10/21/chartex" xmlns:cx3="http://schemas.microsoft.com/office/drawing/2016/5/9/chartex" xmlns:cx4="http://schemas.microsoft.com/office/drawing/2016/5/10/chartex" xmlns:cx5="http://schemas.microsoft.com/office/drawing/2016/5/11/chartex" xmlns:cx6="http://schemas.microsoft.com/office/drawing/2016/5/12/chartex" xmlns:cx7="http://schemas.microsoft.com/office/drawing/2016/5/13/chartex" xmlns:cx8="http://schemas.microsoft.com/office/drawing/2016/5/14/chartex" xmlns:mc="http://schemas.openxmlformats.org/markup-compatibility/2006" xmlns:aink="http://schemas.microsoft.com/office/drawing/2016/ink" xmlns:am3d="http://schemas.microsoft.com/office/drawing/2017/model3d" xmlns:o="urn:schemas-microsoft-com:office:office" xmlns:r="http://schemas.openxmlformats.org/officeDocument/2006/relationships" xmlns:m="http://schemas.openxmlformats.org/officeDocument/2006/math" xmlns:v="urn:schemas-microsoft-com:vml" xmlns:wp14="http://schemas.microsoft.com/office/word/2010/wordprocessingDrawing" xmlns:wp="http://schemas.openxmlformats.org/drawingml/2006/wordprocessingDrawing" xmlns:w10="urn:schemas-microsoft-com:office:word" xmlns:w="http://schemas.openxmlformats.org/wordprocessingml/2006/main" xmlns:w14="http://schemas.microsoft.com/office/word/2010/wordml" xmlns:w15="http://schemas.microsoft.com/office/word/2012/wordml" xmlns:w16cid="http://schemas.microsoft.com/office/word/2016/wordml/cid" xmlns:w16se="http://schemas.microsoft.com/office/word/2015/wordml/symex" xmlns:wpg="http://schemas.microsoft.com/office/word/2010/wordprocessingGroup" xmlns:wpi="http://schemas.microsoft.com/office/word/2010/wordprocessingInk" xmlns:wne="http://schemas.microsoft.com/office/word/2006/wordml" xmlns:wps="http://schemas.microsoft.com/office/word/2010/wordprocessingShape" mc:Ignorable="w14 w15 w16se w16cid wp14">
   <w:body>
     <w:tbl>
       <w:tblPr>
@@ -40,7 +40,31 @@
               <w:rPr>
                 <w:rFonts w:ascii="Arial" w:hAnsi="Arial" w:cs="Arial"/>
               </w:rPr>
-              <w:t>P1 (Antonio Gómez)</w:t>
+              <w:t>P</w:t>
+            </w:r>
+            <w:r>
+              <w:rPr>
+                <w:rFonts w:ascii="Arial" w:hAnsi="Arial" w:cs="Arial"/>
+              </w:rPr>
+              <w:t>2</w:t>
+            </w:r>
+            <w:r>
+              <w:rPr>
+                <w:rFonts w:ascii="Arial" w:hAnsi="Arial" w:cs="Arial"/>
+              </w:rPr>
+              <w:t xml:space="preserve"> (</w:t>
+            </w:r>
+            <w:r>
+              <w:rPr>
+                <w:rFonts w:ascii="Arial" w:hAnsi="Arial" w:cs="Arial"/>
+              </w:rPr>
+              <w:t>María García</w:t>
+            </w:r>
+            <w:r>
+              <w:rPr>
+                <w:rFonts w:ascii="Arial" w:hAnsi="Arial" w:cs="Arial"/>
+              </w:rPr>
+              <w:t>)</w:t>
             </w:r>
           </w:p>
         </w:tc>
@@ -53,6 +77,7 @@
         <w:tc>
           <w:tcPr>
             <w:tcW w:w="1838" w:type="dxa"/>
+            <w:shd w:val="clear" w:color="auto" w:fill="E1F7FF"/>
             <w:vAlign w:val="center"/>
           </w:tcPr>
           <w:p>
@@ -124,7 +149,7 @@
                     </wp:anchor>
                   </w:drawing>
                 </mc:Choice>
-                <mc:Fallback>
+                <mc:Fallback xmlns:w16cex="http://schemas.microsoft.com/office/word/2018/wordml/cex" xmlns:w16="http://schemas.microsoft.com/office/word/2018/wordml">
                   <w:pict>
                     <v:shapetype w14:anchorId="5420D820" id="_x0000_t32" coordsize="21600,21600" o:spt="32" o:oned="t" path="m,l21600,21600e" filled="f">
                       <v:path arrowok="t" fillok="f" o:connecttype="none"/>
@@ -140,58 +165,81 @@
             <w:r>
               <w:rPr>
                 <w:rFonts w:ascii="Arial" w:hAnsi="Arial" w:cs="Arial"/>
+              </w:rPr>
+              <w:t xml:space="preserve">Tiene una reunión </w:t>
+            </w:r>
+            <w:r>
+              <w:rPr>
+                <w:rFonts w:ascii="Arial" w:hAnsi="Arial" w:cs="Arial"/>
+              </w:rPr>
+              <w:t>por la mañana</w:t>
+            </w:r>
+            <w:r>
+              <w:rPr>
+                <w:rFonts w:ascii="Arial" w:hAnsi="Arial" w:cs="Arial"/>
+              </w:rPr>
+              <w:t xml:space="preserve"> </w:t>
+            </w:r>
+            <w:r>
+              <w:rPr>
+                <w:rFonts w:ascii="Arial" w:hAnsi="Arial" w:cs="Arial"/>
+              </w:rPr>
+              <w:t xml:space="preserve">para </w:t>
+            </w:r>
+            <w:r>
+              <w:rPr>
+                <w:rFonts w:ascii="Arial" w:hAnsi="Arial" w:cs="Arial"/>
+              </w:rPr>
+              <w:t>comprar un invernadero</w:t>
+            </w:r>
+          </w:p>
+        </w:tc>
+        <w:tc>
+          <w:tcPr>
+            <w:tcW w:w="567" w:type="dxa"/>
+            <w:tcBorders>
+              <w:top w:val="nil"/>
+              <w:bottom w:val="nil"/>
+            </w:tcBorders>
+            <w:vAlign w:val="center"/>
+          </w:tcPr>
+          <w:p>
+            <w:pPr>
+              <w:rPr>
+                <w:rFonts w:ascii="Arial" w:hAnsi="Arial" w:cs="Arial"/>
+              </w:rPr>
+            </w:pPr>
+          </w:p>
+        </w:tc>
+        <w:tc>
+          <w:tcPr>
+            <w:tcW w:w="1559" w:type="dxa"/>
+            <w:shd w:val="clear" w:color="auto" w:fill="E1F7FF"/>
+            <w:vAlign w:val="center"/>
+          </w:tcPr>
+          <w:p>
+            <w:pPr>
+              <w:rPr>
+                <w:rFonts w:ascii="Arial" w:hAnsi="Arial" w:cs="Arial"/>
                 <w:sz w:val="20"/>
                 <w:szCs w:val="20"/>
               </w:rPr>
-              <w:t>Se despierta temprano</w:t>
-            </w:r>
+            </w:pPr>
             <w:r>
               <w:rPr>
                 <w:rFonts w:ascii="Arial" w:hAnsi="Arial" w:cs="Arial"/>
                 <w:sz w:val="20"/>
                 <w:szCs w:val="20"/>
               </w:rPr>
-              <w:t xml:space="preserve"> para ir al campo</w:t>
-            </w:r>
-          </w:p>
-        </w:tc>
-        <w:tc>
-          <w:tcPr>
-            <w:tcW w:w="567" w:type="dxa"/>
-            <w:tcBorders>
-              <w:top w:val="nil"/>
-              <w:bottom w:val="nil"/>
-            </w:tcBorders>
-            <w:vAlign w:val="center"/>
-          </w:tcPr>
-          <w:p>
-            <w:pPr>
-              <w:rPr>
-                <w:rFonts w:ascii="Arial" w:hAnsi="Arial" w:cs="Arial"/>
-              </w:rPr>
-            </w:pPr>
-          </w:p>
-        </w:tc>
-        <w:tc>
-          <w:tcPr>
-            <w:tcW w:w="1559" w:type="dxa"/>
-            <w:vAlign w:val="center"/>
-          </w:tcPr>
-          <w:p>
-            <w:pPr>
+              <w:t xml:space="preserve"> </w:t>
+            </w:r>
+            <w:r>
               <w:rPr>
                 <w:rFonts w:ascii="Arial" w:hAnsi="Arial" w:cs="Arial"/>
                 <w:sz w:val="20"/>
                 <w:szCs w:val="20"/>
               </w:rPr>
-            </w:pPr>
-            <w:r>
-              <w:rPr>
-                <w:rFonts w:ascii="Arial" w:hAnsi="Arial" w:cs="Arial"/>
-                <w:sz w:val="20"/>
-                <w:szCs w:val="20"/>
-              </w:rPr>
-              <w:t xml:space="preserve">Comienza su labor </w:t>
+              <w:t>Compra el invernadero</w:t>
             </w:r>
           </w:p>
         </w:tc>
@@ -217,15 +265,15 @@
               <mc:AlternateContent>
                 <mc:Choice Requires="wps">
                   <w:drawing>
-                    <wp:anchor distT="0" distB="0" distL="114300" distR="114300" simplePos="0" relativeHeight="251700224" behindDoc="0" locked="0" layoutInCell="1" allowOverlap="1" wp14:anchorId="4318A76A" wp14:editId="23DB54D7">
+                    <wp:anchor distT="0" distB="0" distL="114300" distR="114300" simplePos="0" relativeHeight="251700224" behindDoc="0" locked="0" layoutInCell="1" allowOverlap="1" wp14:anchorId="4318A76A" wp14:editId="765494E3">
                       <wp:simplePos x="0" y="0"/>
                       <wp:positionH relativeFrom="column">
-                        <wp:posOffset>-142033</wp:posOffset>
+                        <wp:posOffset>-137795</wp:posOffset>
                       </wp:positionH>
                       <wp:positionV relativeFrom="paragraph">
-                        <wp:posOffset>491534</wp:posOffset>
+                        <wp:posOffset>199390</wp:posOffset>
                       </wp:positionV>
-                      <wp:extent cx="520995" cy="0"/>
+                      <wp:extent cx="520700" cy="0"/>
                       <wp:effectExtent l="0" t="76200" r="12700" b="95250"/>
                       <wp:wrapNone/>
                       <wp:docPr id="41" name="Conector recto de flecha 41"/>
@@ -237,107 +285,7 @@
                             <wps:spPr>
                               <a:xfrm>
                                 <a:off x="0" y="0"/>
-                                <a:ext cx="520995" cy="0"/>
-                              </a:xfrm>
-                              <a:prstGeom prst="straightConnector1">
-                                <a:avLst/>
-                              </a:prstGeom>
-                              <a:ln>
-                                <a:solidFill>
-                                  <a:schemeClr val="tx1"/>
-                                </a:solidFill>
-                                <a:tailEnd type="triangle"/>
-                              </a:ln>
-                            </wps:spPr>
-                            <wps:style>
-                              <a:lnRef idx="1">
-                                <a:schemeClr val="accent1"/>
-                              </a:lnRef>
-                              <a:fillRef idx="0">
-                                <a:schemeClr val="accent1"/>
-                              </a:fillRef>
-                              <a:effectRef idx="0">
-                                <a:schemeClr val="accent1"/>
-                              </a:effectRef>
-                              <a:fontRef idx="minor">
-                                <a:schemeClr val="tx1"/>
-                              </a:fontRef>
-                            </wps:style>
-                            <wps:bodyPr/>
-                          </wps:wsp>
-                        </a:graphicData>
-                      </a:graphic>
-                    </wp:anchor>
-                  </w:drawing>
-                </mc:Choice>
-                <mc:Fallback>
-                  <w:pict>
-                    <v:shape w14:anchorId="206BC6C8" id="Conector recto de flecha 41" o:spid="_x0000_s1026" type="#_x0000_t32" style="position:absolute;margin-left:-11.2pt;margin-top:38.7pt;width:41pt;height:0;z-index:251700224;visibility:visible;mso-wrap-style:square;mso-wrap-distance-left:9pt;mso-wrap-distance-top:0;mso-wrap-distance-right:9pt;mso-wrap-distance-bottom:0;mso-position-horizontal:absolute;mso-position-horizontal-relative:text;mso-position-vertical:absolute;mso-position-vertical-relative:text" o:gfxdata="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" strokecolor="black [3213]" strokeweight=".5pt">
-                      <v:stroke endarrow="block" joinstyle="miter"/>
-                    </v:shape>
-                  </w:pict>
-                </mc:Fallback>
-              </mc:AlternateContent>
-            </w:r>
-          </w:p>
-        </w:tc>
-        <w:tc>
-          <w:tcPr>
-            <w:tcW w:w="1701" w:type="dxa"/>
-            <w:vAlign w:val="center"/>
-          </w:tcPr>
-          <w:p>
-            <w:pPr>
-              <w:rPr>
-                <w:rFonts w:ascii="Arial" w:hAnsi="Arial" w:cs="Arial"/>
-              </w:rPr>
-            </w:pPr>
-          </w:p>
-        </w:tc>
-        <w:tc>
-          <w:tcPr>
-            <w:tcW w:w="567" w:type="dxa"/>
-            <w:tcBorders>
-              <w:top w:val="nil"/>
-              <w:bottom w:val="nil"/>
-            </w:tcBorders>
-            <w:vAlign w:val="center"/>
-          </w:tcPr>
-          <w:p>
-            <w:pPr>
-              <w:rPr>
-                <w:rFonts w:ascii="Arial" w:hAnsi="Arial" w:cs="Arial"/>
-              </w:rPr>
-            </w:pPr>
-            <w:r>
-              <w:rPr>
-                <w:rFonts w:ascii="Arial" w:hAnsi="Arial" w:cs="Arial"/>
-                <w:noProof/>
-              </w:rPr>
-              <mc:AlternateContent>
-                <mc:Choice Requires="wps">
-                  <w:drawing>
-                    <wp:anchor distT="0" distB="0" distL="114300" distR="114300" simplePos="0" relativeHeight="251701248" behindDoc="0" locked="0" layoutInCell="1" allowOverlap="1" wp14:anchorId="305292F3" wp14:editId="72A57211">
-                      <wp:simplePos x="0" y="0"/>
-                      <wp:positionH relativeFrom="column">
-                        <wp:posOffset>-157111</wp:posOffset>
-                      </wp:positionH>
-                      <wp:positionV relativeFrom="paragraph">
-                        <wp:posOffset>479130</wp:posOffset>
-                      </wp:positionV>
-                      <wp:extent cx="520995" cy="0"/>
-                      <wp:effectExtent l="0" t="76200" r="12700" b="95250"/>
-                      <wp:wrapNone/>
-                      <wp:docPr id="42" name="Conector recto de flecha 42"/>
-                      <wp:cNvGraphicFramePr/>
-                      <a:graphic xmlns:a="http://schemas.openxmlformats.org/drawingml/2006/main">
-                        <a:graphicData uri="http://schemas.microsoft.com/office/word/2010/wordprocessingShape">
-                          <wps:wsp>
-                            <wps:cNvCnPr/>
-                            <wps:spPr>
-                              <a:xfrm>
-                                <a:off x="0" y="0"/>
-                                <a:ext cx="520995" cy="0"/>
+                                <a:ext cx="520700" cy="0"/>
                               </a:xfrm>
                               <a:prstGeom prst="straightConnector1">
                                 <a:avLst/>
@@ -378,7 +326,11 @@
                 </mc:Choice>
                 <mc:Fallback>
                   <w:pict>
-                    <v:shape w14:anchorId="0CB39712" id="Conector recto de flecha 42" o:spid="_x0000_s1026" type="#_x0000_t32" style="position:absolute;margin-left:-12.35pt;margin-top:37.75pt;width:41pt;height:0;z-index:251701248;visibility:visible;mso-wrap-style:square;mso-width-percent:0;mso-height-percent:0;mso-wrap-distance-left:9pt;mso-wrap-distance-top:0;mso-wrap-distance-right:9pt;mso-wrap-distance-bottom:0;mso-position-horizontal:absolute;mso-position-horizontal-relative:text;mso-position-vertical:absolute;mso-position-vertical-relative:text;mso-width-percent:0;mso-height-percent:0;mso-width-relative:margin;mso-height-relative:margin" o:gfxdata="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" strokecolor="black [3213]" strokeweight=".5pt">
+                    <v:shapetype w14:anchorId="49FFBD48" id="_x0000_t32" coordsize="21600,21600" o:spt="32" o:oned="t" path="m,l21600,21600e" filled="f">
+                      <v:path arrowok="t" fillok="f" o:connecttype="none"/>
+                      <o:lock v:ext="edit" shapetype="t"/>
+                    </v:shapetype>
+                    <v:shape id="Conector recto de flecha 41" o:spid="_x0000_s1026" type="#_x0000_t32" style="position:absolute;margin-left:-10.85pt;margin-top:15.7pt;width:41pt;height:0;z-index:251700224;visibility:visible;mso-wrap-style:square;mso-width-percent:0;mso-height-percent:0;mso-wrap-distance-left:9pt;mso-wrap-distance-top:0;mso-wrap-distance-right:9pt;mso-wrap-distance-bottom:0;mso-position-horizontal:absolute;mso-position-horizontal-relative:text;mso-position-vertical:absolute;mso-position-vertical-relative:text;mso-width-percent:0;mso-height-percent:0;mso-width-relative:margin;mso-height-relative:margin" o:gfxdata="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" strokecolor="black [3213]" strokeweight=".5pt">
                       <v:stroke endarrow="block" joinstyle="miter"/>
                     </v:shape>
                   </w:pict>
@@ -389,34 +341,36 @@
         </w:tc>
         <w:tc>
           <w:tcPr>
-            <w:tcW w:w="1945" w:type="dxa"/>
-            <w:vAlign w:val="center"/>
-          </w:tcPr>
-          <w:p>
-            <w:pPr>
-              <w:rPr>
-                <w:rFonts w:ascii="Arial" w:hAnsi="Arial" w:cs="Arial"/>
-              </w:rPr>
-            </w:pPr>
-          </w:p>
-        </w:tc>
-      </w:tr>
-      <w:tr>
-        <w:trPr>
-          <w:trHeight w:val="1707"/>
-          <w:jc w:val="center"/>
-        </w:trPr>
-        <w:tc>
-          <w:tcPr>
-            <w:tcW w:w="1838" w:type="dxa"/>
-            <w:vAlign w:val="center"/>
-          </w:tcPr>
-          <w:p>
-            <w:pPr>
-              <w:rPr>
-                <w:rFonts w:ascii="Arial" w:hAnsi="Arial" w:cs="Arial"/>
-              </w:rPr>
-            </w:pPr>
+            <w:tcW w:w="1701" w:type="dxa"/>
+            <w:shd w:val="clear" w:color="auto" w:fill="E1F7FF"/>
+            <w:vAlign w:val="center"/>
+          </w:tcPr>
+          <w:p>
+            <w:pPr>
+              <w:rPr>
+                <w:rFonts w:ascii="Arial" w:hAnsi="Arial" w:cs="Arial"/>
+              </w:rPr>
+            </w:pPr>
+            <w:r>
+              <w:rPr>
+                <w:rFonts w:ascii="Arial" w:hAnsi="Arial" w:cs="Arial"/>
+              </w:rPr>
+              <w:t>Abre</w:t>
+            </w:r>
+            <w:r>
+              <w:rPr>
+                <w:rFonts w:ascii="Arial" w:hAnsi="Arial" w:cs="Arial"/>
+              </w:rPr>
+              <w:t xml:space="preserve"> Agro-</w:t>
+            </w:r>
+            <w:proofErr w:type="spellStart"/>
+            <w:r>
+              <w:rPr>
+                <w:rFonts w:ascii="Arial" w:hAnsi="Arial" w:cs="Arial"/>
+              </w:rPr>
+              <w:t>Engine</w:t>
+            </w:r>
+            <w:proofErr w:type="spellEnd"/>
           </w:p>
         </w:tc>
         <w:tc>
@@ -442,27 +396,27 @@
               <mc:AlternateContent>
                 <mc:Choice Requires="wps">
                   <w:drawing>
-                    <wp:anchor distT="0" distB="0" distL="114300" distR="114300" simplePos="0" relativeHeight="251706368" behindDoc="0" locked="0" layoutInCell="1" allowOverlap="1" wp14:anchorId="1DED6642" wp14:editId="3778B14B">
+                    <wp:anchor distT="0" distB="0" distL="114300" distR="114300" simplePos="0" relativeHeight="251701248" behindDoc="0" locked="0" layoutInCell="1" allowOverlap="1" wp14:anchorId="305292F3" wp14:editId="79D3A2ED">
                       <wp:simplePos x="0" y="0"/>
                       <wp:positionH relativeFrom="column">
-                        <wp:posOffset>-190780</wp:posOffset>
+                        <wp:posOffset>-132715</wp:posOffset>
                       </wp:positionH>
                       <wp:positionV relativeFrom="paragraph">
-                        <wp:posOffset>527877</wp:posOffset>
+                        <wp:posOffset>140970</wp:posOffset>
                       </wp:positionV>
-                      <wp:extent cx="563525" cy="0"/>
-                      <wp:effectExtent l="38100" t="76200" r="0" b="95250"/>
+                      <wp:extent cx="520700" cy="0"/>
+                      <wp:effectExtent l="0" t="76200" r="12700" b="95250"/>
                       <wp:wrapNone/>
-                      <wp:docPr id="43" name="Conector recto de flecha 43"/>
+                      <wp:docPr id="42" name="Conector recto de flecha 42"/>
                       <wp:cNvGraphicFramePr/>
                       <a:graphic xmlns:a="http://schemas.openxmlformats.org/drawingml/2006/main">
                         <a:graphicData uri="http://schemas.microsoft.com/office/word/2010/wordprocessingShape">
                           <wps:wsp>
                             <wps:cNvCnPr/>
                             <wps:spPr>
-                              <a:xfrm flipH="1">
+                              <a:xfrm>
                                 <a:off x="0" y="0"/>
-                                <a:ext cx="563525" cy="0"/>
+                                <a:ext cx="520700" cy="0"/>
                               </a:xfrm>
                               <a:prstGeom prst="straightConnector1">
                                 <a:avLst/>
@@ -492,12 +446,18 @@
                           </wps:wsp>
                         </a:graphicData>
                       </a:graphic>
+                      <wp14:sizeRelH relativeFrom="margin">
+                        <wp14:pctWidth>0</wp14:pctWidth>
+                      </wp14:sizeRelH>
+                      <wp14:sizeRelV relativeFrom="margin">
+                        <wp14:pctHeight>0</wp14:pctHeight>
+                      </wp14:sizeRelV>
                     </wp:anchor>
                   </w:drawing>
                 </mc:Choice>
                 <mc:Fallback>
                   <w:pict>
-                    <v:shape w14:anchorId="32C6B198" id="Conector recto de flecha 43" o:spid="_x0000_s1026" type="#_x0000_t32" style="position:absolute;margin-left:-15pt;margin-top:41.55pt;width:44.35pt;height:0;flip:x;z-index:251706368;visibility:visible;mso-wrap-style:square;mso-wrap-distance-left:9pt;mso-wrap-distance-top:0;mso-wrap-distance-right:9pt;mso-wrap-distance-bottom:0;mso-position-horizontal:absolute;mso-position-horizontal-relative:text;mso-position-vertical:absolute;mso-position-vertical-relative:text" o:gfxdata="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" strokecolor="black [3213]" strokeweight=".5pt">
+                    <v:shape w14:anchorId="72717AF2" id="Conector recto de flecha 42" o:spid="_x0000_s1026" type="#_x0000_t32" style="position:absolute;margin-left:-10.45pt;margin-top:11.1pt;width:41pt;height:0;z-index:251701248;visibility:visible;mso-wrap-style:square;mso-width-percent:0;mso-height-percent:0;mso-wrap-distance-left:9pt;mso-wrap-distance-top:0;mso-wrap-distance-right:9pt;mso-wrap-distance-bottom:0;mso-position-horizontal:absolute;mso-position-horizontal-relative:text;mso-position-vertical:absolute;mso-position-vertical-relative:text;mso-width-percent:0;mso-height-percent:0;mso-width-relative:margin;mso-height-relative:margin" o:gfxdata="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" strokecolor="black [3213]" strokeweight=".5pt">
                       <v:stroke endarrow="block" joinstyle="miter"/>
                     </v:shape>
                   </w:pict>
@@ -508,15 +468,62 @@
         </w:tc>
         <w:tc>
           <w:tcPr>
-            <w:tcW w:w="1559" w:type="dxa"/>
-            <w:vAlign w:val="center"/>
-          </w:tcPr>
-          <w:p>
-            <w:pPr>
-              <w:rPr>
-                <w:rFonts w:ascii="Arial" w:hAnsi="Arial" w:cs="Arial"/>
-              </w:rPr>
-            </w:pPr>
+            <w:tcW w:w="1945" w:type="dxa"/>
+            <w:shd w:val="clear" w:color="auto" w:fill="E1F7FF"/>
+            <w:vAlign w:val="center"/>
+          </w:tcPr>
+          <w:p>
+            <w:pPr>
+              <w:rPr>
+                <w:rFonts w:ascii="Arial" w:hAnsi="Arial" w:cs="Arial"/>
+              </w:rPr>
+            </w:pPr>
+            <w:r>
+              <w:rPr>
+                <w:rFonts w:ascii="Arial" w:hAnsi="Arial" w:cs="Arial"/>
+              </w:rPr>
+              <w:t>Registra la ubicación para ir al terreno</w:t>
+            </w:r>
+          </w:p>
+        </w:tc>
+      </w:tr>
+      <w:tr>
+        <w:trPr>
+          <w:trHeight w:val="1707"/>
+          <w:jc w:val="center"/>
+        </w:trPr>
+        <w:tc>
+          <w:tcPr>
+            <w:tcW w:w="1838" w:type="dxa"/>
+            <w:shd w:val="clear" w:color="auto" w:fill="E1F7FF"/>
+            <w:vAlign w:val="center"/>
+          </w:tcPr>
+          <w:p>
+            <w:pPr>
+              <w:rPr>
+                <w:rFonts w:ascii="Arial" w:hAnsi="Arial" w:cs="Arial"/>
+              </w:rPr>
+            </w:pPr>
+            <w:r>
+              <w:rPr>
+                <w:rFonts w:ascii="Arial" w:hAnsi="Arial" w:cs="Arial"/>
+              </w:rPr>
+              <w:t>Abre Agro-</w:t>
+            </w:r>
+            <w:proofErr w:type="spellStart"/>
+            <w:r>
+              <w:rPr>
+                <w:rFonts w:ascii="Arial" w:hAnsi="Arial" w:cs="Arial"/>
+              </w:rPr>
+              <w:t>Engine</w:t>
+            </w:r>
+            <w:proofErr w:type="spellEnd"/>
+            <w:r>
+              <w:rPr>
+                <w:rFonts w:ascii="Arial" w:hAnsi="Arial" w:cs="Arial"/>
+              </w:rPr>
+              <w:t xml:space="preserve"> y añade la siembra en el historial</w:t>
+            </w:r>
           </w:p>
         </w:tc>
         <w:tc>
@@ -542,18 +549,18 @@
               <mc:AlternateContent>
                 <mc:Choice Requires="wps">
                   <w:drawing>
-                    <wp:anchor distT="0" distB="0" distL="114300" distR="114300" simplePos="0" relativeHeight="251705344" behindDoc="0" locked="0" layoutInCell="1" allowOverlap="1" wp14:anchorId="2C365061" wp14:editId="3AB673AD">
+                    <wp:anchor distT="0" distB="0" distL="114300" distR="114300" simplePos="0" relativeHeight="251706368" behindDoc="0" locked="0" layoutInCell="1" allowOverlap="1" wp14:anchorId="1DED6642" wp14:editId="0259FA29">
                       <wp:simplePos x="0" y="0"/>
                       <wp:positionH relativeFrom="column">
-                        <wp:posOffset>-205829</wp:posOffset>
+                        <wp:posOffset>-200660</wp:posOffset>
                       </wp:positionH>
                       <wp:positionV relativeFrom="paragraph">
-                        <wp:posOffset>515472</wp:posOffset>
+                        <wp:posOffset>191770</wp:posOffset>
                       </wp:positionV>
-                      <wp:extent cx="563525" cy="0"/>
+                      <wp:extent cx="563245" cy="0"/>
                       <wp:effectExtent l="38100" t="76200" r="0" b="95250"/>
                       <wp:wrapNone/>
-                      <wp:docPr id="44" name="Conector recto de flecha 44"/>
+                      <wp:docPr id="43" name="Conector recto de flecha 43"/>
                       <wp:cNvGraphicFramePr/>
                       <a:graphic xmlns:a="http://schemas.openxmlformats.org/drawingml/2006/main">
                         <a:graphicData uri="http://schemas.microsoft.com/office/word/2010/wordprocessingShape">
@@ -562,7 +569,7 @@
                             <wps:spPr>
                               <a:xfrm flipH="1">
                                 <a:off x="0" y="0"/>
-                                <a:ext cx="563525" cy="0"/>
+                                <a:ext cx="563245" cy="0"/>
                               </a:xfrm>
                               <a:prstGeom prst="straightConnector1">
                                 <a:avLst/>
@@ -592,12 +599,18 @@
                           </wps:wsp>
                         </a:graphicData>
                       </a:graphic>
+                      <wp14:sizeRelH relativeFrom="margin">
+                        <wp14:pctWidth>0</wp14:pctWidth>
+                      </wp14:sizeRelH>
+                      <wp14:sizeRelV relativeFrom="margin">
+                        <wp14:pctHeight>0</wp14:pctHeight>
+                      </wp14:sizeRelV>
                     </wp:anchor>
                   </w:drawing>
                 </mc:Choice>
                 <mc:Fallback>
                   <w:pict>
-                    <v:shape w14:anchorId="5D521025" id="Conector recto de flecha 44" o:spid="_x0000_s1026" type="#_x0000_t32" style="position:absolute;margin-left:-16.2pt;margin-top:40.6pt;width:44.35pt;height:0;flip:x;z-index:251705344;visibility:visible;mso-wrap-style:square;mso-wrap-distance-left:9pt;mso-wrap-distance-top:0;mso-wrap-distance-right:9pt;mso-wrap-distance-bottom:0;mso-position-horizontal:absolute;mso-position-horizontal-relative:text;mso-position-vertical:absolute;mso-position-vertical-relative:text" o:gfxdata="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" strokecolor="black [3213]" strokeweight=".5pt">
+                    <v:shape w14:anchorId="2C304E54" id="Conector recto de flecha 43" o:spid="_x0000_s1026" type="#_x0000_t32" style="position:absolute;margin-left:-15.8pt;margin-top:15.1pt;width:44.35pt;height:0;flip:x;z-index:251706368;visibility:visible;mso-wrap-style:square;mso-width-percent:0;mso-height-percent:0;mso-wrap-distance-left:9pt;mso-wrap-distance-top:0;mso-wrap-distance-right:9pt;mso-wrap-distance-bottom:0;mso-position-horizontal:absolute;mso-position-horizontal-relative:text;mso-position-vertical:absolute;mso-position-vertical-relative:text;mso-width-percent:0;mso-height-percent:0;mso-width-relative:margin;mso-height-relative:margin" o:gfxdata="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" strokecolor="black [3213]" strokeweight=".5pt">
                       <v:stroke endarrow="block" joinstyle="miter"/>
                     </v:shape>
                   </w:pict>
@@ -608,7 +621,37 @@
         </w:tc>
         <w:tc>
           <w:tcPr>
-            <w:tcW w:w="1701" w:type="dxa"/>
+            <w:tcW w:w="1559" w:type="dxa"/>
+            <w:shd w:val="clear" w:color="auto" w:fill="E1F7FF"/>
+            <w:vAlign w:val="center"/>
+          </w:tcPr>
+          <w:p>
+            <w:pPr>
+              <w:rPr>
+                <w:rFonts w:ascii="Arial" w:hAnsi="Arial" w:cs="Arial"/>
+              </w:rPr>
+            </w:pPr>
+            <w:r>
+              <w:rPr>
+                <w:rFonts w:ascii="Arial" w:hAnsi="Arial" w:cs="Arial"/>
+              </w:rPr>
+              <w:t xml:space="preserve">Planta </w:t>
+            </w:r>
+            <w:r>
+              <w:rPr>
+                <w:rFonts w:ascii="Arial" w:hAnsi="Arial" w:cs="Arial"/>
+              </w:rPr>
+              <w:t>las semillas</w:t>
+            </w:r>
+          </w:p>
+        </w:tc>
+        <w:tc>
+          <w:tcPr>
+            <w:tcW w:w="567" w:type="dxa"/>
+            <w:tcBorders>
+              <w:top w:val="nil"/>
+              <w:bottom w:val="nil"/>
+            </w:tcBorders>
             <w:vAlign w:val="center"/>
           </w:tcPr>
           <w:p>
@@ -625,18 +668,18 @@
               <mc:AlternateContent>
                 <mc:Choice Requires="wps">
                   <w:drawing>
-                    <wp:anchor distT="0" distB="0" distL="114300" distR="114300" simplePos="0" relativeHeight="251704320" behindDoc="0" locked="0" layoutInCell="1" allowOverlap="1" wp14:anchorId="048096E8" wp14:editId="5429FAB4">
+                    <wp:anchor distT="0" distB="0" distL="114300" distR="114300" simplePos="0" relativeHeight="251705344" behindDoc="0" locked="0" layoutInCell="1" allowOverlap="1" wp14:anchorId="2C365061" wp14:editId="72803688">
                       <wp:simplePos x="0" y="0"/>
                       <wp:positionH relativeFrom="column">
-                        <wp:posOffset>861902</wp:posOffset>
+                        <wp:posOffset>-195580</wp:posOffset>
                       </wp:positionH>
                       <wp:positionV relativeFrom="paragraph">
-                        <wp:posOffset>512489</wp:posOffset>
+                        <wp:posOffset>175895</wp:posOffset>
                       </wp:positionV>
-                      <wp:extent cx="563525" cy="0"/>
+                      <wp:extent cx="563245" cy="0"/>
                       <wp:effectExtent l="38100" t="76200" r="0" b="95250"/>
                       <wp:wrapNone/>
-                      <wp:docPr id="45" name="Conector recto de flecha 45"/>
+                      <wp:docPr id="44" name="Conector recto de flecha 44"/>
                       <wp:cNvGraphicFramePr/>
                       <a:graphic xmlns:a="http://schemas.openxmlformats.org/drawingml/2006/main">
                         <a:graphicData uri="http://schemas.microsoft.com/office/word/2010/wordprocessingShape">
@@ -645,7 +688,7 @@
                             <wps:spPr>
                               <a:xfrm flipH="1">
                                 <a:off x="0" y="0"/>
-                                <a:ext cx="563525" cy="0"/>
+                                <a:ext cx="563245" cy="0"/>
                               </a:xfrm>
                               <a:prstGeom prst="straightConnector1">
                                 <a:avLst/>
@@ -675,12 +718,18 @@
                           </wps:wsp>
                         </a:graphicData>
                       </a:graphic>
+                      <wp14:sizeRelH relativeFrom="margin">
+                        <wp14:pctWidth>0</wp14:pctWidth>
+                      </wp14:sizeRelH>
+                      <wp14:sizeRelV relativeFrom="margin">
+                        <wp14:pctHeight>0</wp14:pctHeight>
+                      </wp14:sizeRelV>
                     </wp:anchor>
                   </w:drawing>
                 </mc:Choice>
                 <mc:Fallback>
                   <w:pict>
-                    <v:shape w14:anchorId="2AC7768B" id="Conector recto de flecha 45" o:spid="_x0000_s1026" type="#_x0000_t32" style="position:absolute;margin-left:67.85pt;margin-top:40.35pt;width:44.35pt;height:0;flip:x;z-index:251704320;visibility:visible;mso-wrap-style:square;mso-wrap-distance-left:9pt;mso-wrap-distance-top:0;mso-wrap-distance-right:9pt;mso-wrap-distance-bottom:0;mso-position-horizontal:absolute;mso-position-horizontal-relative:text;mso-position-vertical:absolute;mso-position-vertical-relative:text" o:gfxdata="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" strokecolor="black [3213]" strokeweight=".5pt">
+                    <v:shape w14:anchorId="2EEFF4DB" id="Conector recto de flecha 44" o:spid="_x0000_s1026" type="#_x0000_t32" style="position:absolute;margin-left:-15.4pt;margin-top:13.85pt;width:44.35pt;height:0;flip:x;z-index:251705344;visibility:visible;mso-wrap-style:square;mso-width-percent:0;mso-height-percent:0;mso-wrap-distance-left:9pt;mso-wrap-distance-top:0;mso-wrap-distance-right:9pt;mso-wrap-distance-bottom:0;mso-position-horizontal:absolute;mso-position-horizontal-relative:text;mso-position-vertical:absolute;mso-position-vertical-relative:text;mso-width-percent:0;mso-height-percent:0;mso-width-relative:margin;mso-height-relative:margin" o:gfxdata="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" strokecolor="black [3213]" strokeweight=".5pt">
                       <v:stroke endarrow="block" joinstyle="miter"/>
                     </v:shape>
                   </w:pict>
@@ -691,6 +740,45 @@
         </w:tc>
         <w:tc>
           <w:tcPr>
+            <w:tcW w:w="1701" w:type="dxa"/>
+            <w:shd w:val="clear" w:color="auto" w:fill="E1F7FF"/>
+            <w:vAlign w:val="center"/>
+          </w:tcPr>
+          <w:p>
+            <w:pPr>
+              <w:rPr>
+                <w:rFonts w:ascii="Arial" w:hAnsi="Arial" w:cs="Arial"/>
+              </w:rPr>
+            </w:pPr>
+            <w:r>
+              <w:rPr>
+                <w:rFonts w:ascii="Arial" w:hAnsi="Arial" w:cs="Arial"/>
+              </w:rPr>
+              <w:t>Muestra la ubicación</w:t>
+            </w:r>
+            <w:r>
+              <w:rPr>
+                <w:rFonts w:ascii="Arial" w:hAnsi="Arial" w:cs="Arial"/>
+              </w:rPr>
+              <w:t xml:space="preserve"> del invernadero comprado</w:t>
+            </w:r>
+            <w:r>
+              <w:rPr>
+                <w:rFonts w:ascii="Arial" w:hAnsi="Arial" w:cs="Arial"/>
+              </w:rPr>
+              <w:t xml:space="preserve"> para saber llegar</w:t>
+            </w:r>
+            <w:r>
+              <w:rPr>
+                <w:rFonts w:ascii="Arial" w:hAnsi="Arial" w:cs="Arial"/>
+                <w:noProof/>
+              </w:rPr>
+              <w:t xml:space="preserve"> </w:t>
+            </w:r>
+          </w:p>
+        </w:tc>
+        <w:tc>
+          <w:tcPr>
             <w:tcW w:w="567" w:type="dxa"/>
             <w:tcBorders>
               <w:top w:val="nil"/>
@@ -704,19 +792,102 @@
                 <w:rFonts w:ascii="Arial" w:hAnsi="Arial" w:cs="Arial"/>
               </w:rPr>
             </w:pPr>
+            <w:r>
+              <w:rPr>
+                <w:rFonts w:ascii="Arial" w:hAnsi="Arial" w:cs="Arial"/>
+                <w:noProof/>
+              </w:rPr>
+              <mc:AlternateContent>
+                <mc:Choice Requires="wps">
+                  <w:drawing>
+                    <wp:anchor distT="0" distB="0" distL="114300" distR="114300" simplePos="0" relativeHeight="251704320" behindDoc="0" locked="0" layoutInCell="1" allowOverlap="1" wp14:anchorId="048096E8" wp14:editId="759F7C3C">
+                      <wp:simplePos x="0" y="0"/>
+                      <wp:positionH relativeFrom="column">
+                        <wp:posOffset>-178435</wp:posOffset>
+                      </wp:positionH>
+                      <wp:positionV relativeFrom="paragraph">
+                        <wp:posOffset>153035</wp:posOffset>
+                      </wp:positionV>
+                      <wp:extent cx="563245" cy="0"/>
+                      <wp:effectExtent l="38100" t="76200" r="0" b="95250"/>
+                      <wp:wrapNone/>
+                      <wp:docPr id="45" name="Conector recto de flecha 45"/>
+                      <wp:cNvGraphicFramePr/>
+                      <a:graphic xmlns:a="http://schemas.openxmlformats.org/drawingml/2006/main">
+                        <a:graphicData uri="http://schemas.microsoft.com/office/word/2010/wordprocessingShape">
+                          <wps:wsp>
+                            <wps:cNvCnPr/>
+                            <wps:spPr>
+                              <a:xfrm flipH="1">
+                                <a:off x="0" y="0"/>
+                                <a:ext cx="563245" cy="0"/>
+                              </a:xfrm>
+                              <a:prstGeom prst="straightConnector1">
+                                <a:avLst/>
+                              </a:prstGeom>
+                              <a:ln>
+                                <a:solidFill>
+                                  <a:schemeClr val="tx1"/>
+                                </a:solidFill>
+                                <a:tailEnd type="triangle"/>
+                              </a:ln>
+                            </wps:spPr>
+                            <wps:style>
+                              <a:lnRef idx="1">
+                                <a:schemeClr val="accent1"/>
+                              </a:lnRef>
+                              <a:fillRef idx="0">
+                                <a:schemeClr val="accent1"/>
+                              </a:fillRef>
+                              <a:effectRef idx="0">
+                                <a:schemeClr val="accent1"/>
+                              </a:effectRef>
+                              <a:fontRef idx="minor">
+                                <a:schemeClr val="tx1"/>
+                              </a:fontRef>
+                            </wps:style>
+                            <wps:bodyPr/>
+                          </wps:wsp>
+                        </a:graphicData>
+                      </a:graphic>
+                      <wp14:sizeRelH relativeFrom="margin">
+                        <wp14:pctWidth>0</wp14:pctWidth>
+                      </wp14:sizeRelH>
+                      <wp14:sizeRelV relativeFrom="margin">
+                        <wp14:pctHeight>0</wp14:pctHeight>
+                      </wp14:sizeRelV>
+                    </wp:anchor>
+                  </w:drawing>
+                </mc:Choice>
+                <mc:Fallback>
+                  <w:pict>
+                    <v:shape w14:anchorId="08A897D4" id="Conector recto de flecha 45" o:spid="_x0000_s1026" type="#_x0000_t32" style="position:absolute;margin-left:-14.05pt;margin-top:12.05pt;width:44.35pt;height:0;flip:x;z-index:251704320;visibility:visible;mso-wrap-style:square;mso-width-percent:0;mso-height-percent:0;mso-wrap-distance-left:9pt;mso-wrap-distance-top:0;mso-wrap-distance-right:9pt;mso-wrap-distance-bottom:0;mso-position-horizontal:absolute;mso-position-horizontal-relative:text;mso-position-vertical:absolute;mso-position-vertical-relative:text;mso-width-percent:0;mso-height-percent:0;mso-width-relative:margin;mso-height-relative:margin" o:gfxdata="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" strokecolor="black [3213]" strokeweight=".5pt">
+                      <v:stroke endarrow="block" joinstyle="miter"/>
+                    </v:shape>
+                  </w:pict>
+                </mc:Fallback>
+              </mc:AlternateContent>
+            </w:r>
           </w:p>
         </w:tc>
         <w:tc>
           <w:tcPr>
             <w:tcW w:w="1945" w:type="dxa"/>
-            <w:vAlign w:val="center"/>
-          </w:tcPr>
-          <w:p>
-            <w:pPr>
-              <w:rPr>
-                <w:rFonts w:ascii="Arial" w:hAnsi="Arial" w:cs="Arial"/>
-              </w:rPr>
-            </w:pPr>
+            <w:shd w:val="clear" w:color="auto" w:fill="E1F7FF"/>
+            <w:vAlign w:val="center"/>
+          </w:tcPr>
+          <w:p>
+            <w:pPr>
+              <w:rPr>
+                <w:rFonts w:ascii="Arial" w:hAnsi="Arial" w:cs="Arial"/>
+              </w:rPr>
+            </w:pPr>
+            <w:r>
+              <w:rPr>
+                <w:rFonts w:ascii="Arial" w:hAnsi="Arial" w:cs="Arial"/>
+              </w:rPr>
+              <w:t>Compra semilla de tomate</w:t>
+            </w:r>
           </w:p>
         </w:tc>
       </w:tr>
@@ -728,14 +899,21 @@
         <w:tc>
           <w:tcPr>
             <w:tcW w:w="1838" w:type="dxa"/>
-            <w:vAlign w:val="center"/>
-          </w:tcPr>
-          <w:p>
-            <w:pPr>
-              <w:rPr>
-                <w:rFonts w:ascii="Arial" w:hAnsi="Arial" w:cs="Arial"/>
-              </w:rPr>
-            </w:pPr>
+            <w:shd w:val="clear" w:color="auto" w:fill="E1F7FF"/>
+            <w:vAlign w:val="center"/>
+          </w:tcPr>
+          <w:p>
+            <w:pPr>
+              <w:rPr>
+                <w:rFonts w:ascii="Arial" w:hAnsi="Arial" w:cs="Arial"/>
+              </w:rPr>
+            </w:pPr>
+            <w:r>
+              <w:rPr>
+                <w:rFonts w:ascii="Arial" w:hAnsi="Arial" w:cs="Arial"/>
+              </w:rPr>
+              <w:t>Vuelve por la tarde y detecta una plaga de insectos</w:t>
+            </w:r>
           </w:p>
         </w:tc>
         <w:tc>
@@ -814,7 +992,7 @@
                     </wp:anchor>
                   </w:drawing>
                 </mc:Choice>
-                <mc:Fallback>
+                <mc:Fallback xmlns:w16cex="http://schemas.microsoft.com/office/word/2018/wordml/cex" xmlns:w16="http://schemas.microsoft.com/office/word/2018/wordml">
                   <w:pict>
                     <v:shape w14:anchorId="5E3F3DB2" id="Conector recto de flecha 46" o:spid="_x0000_s1026" type="#_x0000_t32" style="position:absolute;margin-left:-11.05pt;margin-top:37.75pt;width:41pt;height:0;z-index:251707392;visibility:visible;mso-wrap-style:square;mso-wrap-distance-left:9pt;mso-wrap-distance-top:0;mso-wrap-distance-right:9pt;mso-wrap-distance-bottom:0;mso-position-horizontal:absolute;mso-position-horizontal-relative:text;mso-position-vertical:absolute;mso-position-vertical-relative:text" o:gfxdata="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" strokecolor="black [3213]" strokeweight=".5pt">
                       <v:stroke endarrow="block" joinstyle="miter"/>
@@ -828,14 +1006,21 @@
         <w:tc>
           <w:tcPr>
             <w:tcW w:w="1559" w:type="dxa"/>
-            <w:vAlign w:val="center"/>
-          </w:tcPr>
-          <w:p>
-            <w:pPr>
-              <w:rPr>
-                <w:rFonts w:ascii="Arial" w:hAnsi="Arial" w:cs="Arial"/>
-              </w:rPr>
-            </w:pPr>
+            <w:shd w:val="clear" w:color="auto" w:fill="E1F7FF"/>
+            <w:vAlign w:val="center"/>
+          </w:tcPr>
+          <w:p>
+            <w:pPr>
+              <w:rPr>
+                <w:rFonts w:ascii="Arial" w:hAnsi="Arial" w:cs="Arial"/>
+              </w:rPr>
+            </w:pPr>
+            <w:r>
+              <w:rPr>
+                <w:rFonts w:ascii="Arial" w:hAnsi="Arial" w:cs="Arial"/>
+              </w:rPr>
+              <w:t>Registra la plaga</w:t>
+            </w:r>
           </w:p>
         </w:tc>
         <w:tc>
@@ -914,7 +1099,7 @@
                     </wp:anchor>
                   </w:drawing>
                 </mc:Choice>
-                <mc:Fallback>
+                <mc:Fallback xmlns:w16cex="http://schemas.microsoft.com/office/word/2018/wordml/cex" xmlns:w16="http://schemas.microsoft.com/office/word/2018/wordml">
                   <w:pict>
                     <v:shape w14:anchorId="344D23B4" id="Conector recto de flecha 47" o:spid="_x0000_s1026" type="#_x0000_t32" style="position:absolute;margin-left:-11.2pt;margin-top:37.6pt;width:41pt;height:0;z-index:251702272;visibility:visible;mso-wrap-style:square;mso-wrap-distance-left:9pt;mso-wrap-distance-top:0;mso-wrap-distance-right:9pt;mso-wrap-distance-bottom:0;mso-position-horizontal:absolute;mso-position-horizontal-relative:text;mso-position-vertical:absolute;mso-position-vertical-relative:text" o:gfxdata="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" strokecolor="black [3213]" strokeweight=".5pt">
                       <v:stroke endarrow="block" joinstyle="miter"/>
@@ -928,14 +1113,21 @@
         <w:tc>
           <w:tcPr>
             <w:tcW w:w="1701" w:type="dxa"/>
-            <w:vAlign w:val="center"/>
-          </w:tcPr>
-          <w:p>
-            <w:pPr>
-              <w:rPr>
-                <w:rFonts w:ascii="Arial" w:hAnsi="Arial" w:cs="Arial"/>
-              </w:rPr>
-            </w:pPr>
+            <w:shd w:val="clear" w:color="auto" w:fill="E1F7FF"/>
+            <w:vAlign w:val="center"/>
+          </w:tcPr>
+          <w:p>
+            <w:pPr>
+              <w:rPr>
+                <w:rFonts w:ascii="Arial" w:hAnsi="Arial" w:cs="Arial"/>
+              </w:rPr>
+            </w:pPr>
+            <w:r>
+              <w:rPr>
+                <w:rFonts w:ascii="Arial" w:hAnsi="Arial" w:cs="Arial"/>
+              </w:rPr>
+              <w:t>Se dirige a su otro invernadero</w:t>
+            </w:r>
           </w:p>
         </w:tc>
         <w:tc>
@@ -1020,7 +1212,7 @@
                     </wp:anchor>
                   </w:drawing>
                 </mc:Choice>
-                <mc:Fallback>
+                <mc:Fallback xmlns:w16cex="http://schemas.microsoft.com/office/word/2018/wordml/cex" xmlns:w16="http://schemas.microsoft.com/office/word/2018/wordml">
                   <w:pict>
                     <v:shape w14:anchorId="79B54A09" id="Conector recto de flecha 48" o:spid="_x0000_s1026" type="#_x0000_t32" style="position:absolute;margin-left:-11.55pt;margin-top:37.75pt;width:41pt;height:0;z-index:251703296;visibility:visible;mso-wrap-style:square;mso-width-percent:0;mso-height-percent:0;mso-wrap-distance-left:9pt;mso-wrap-distance-top:0;mso-wrap-distance-right:9pt;mso-wrap-distance-bottom:0;mso-position-horizontal:absolute;mso-position-horizontal-relative:text;mso-position-vertical:absolute;mso-position-vertical-relative:text;mso-width-percent:0;mso-height-percent:0;mso-width-relative:margin;mso-height-relative:margin" o:gfxdata="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" strokecolor="black [3213]" strokeweight=".5pt">
                       <v:stroke endarrow="block" joinstyle="miter"/>
@@ -1034,7 +1226,1415 @@
         <w:tc>
           <w:tcPr>
             <w:tcW w:w="1945" w:type="dxa"/>
-            <w:vAlign w:val="center"/>
+            <w:shd w:val="clear" w:color="auto" w:fill="E1F7FF"/>
+            <w:vAlign w:val="center"/>
+          </w:tcPr>
+          <w:p>
+            <w:pPr>
+              <w:rPr>
+                <w:rFonts w:ascii="Arial" w:hAnsi="Arial" w:cs="Arial"/>
+              </w:rPr>
+            </w:pPr>
+            <w:r>
+              <w:rPr>
+                <w:rFonts w:ascii="Arial" w:hAnsi="Arial" w:cs="Arial"/>
+              </w:rPr>
+              <w:t>Observa que tiene que recoger los productos</w:t>
+            </w:r>
+          </w:p>
+        </w:tc>
+      </w:tr>
+      <w:tr>
+        <w:trPr>
+          <w:trHeight w:val="1591"/>
+          <w:jc w:val="center"/>
+        </w:trPr>
+        <w:tc>
+          <w:tcPr>
+            <w:tcW w:w="1838" w:type="dxa"/>
+            <w:shd w:val="clear" w:color="auto" w:fill="E1F7FF"/>
+            <w:vAlign w:val="center"/>
+          </w:tcPr>
+          <w:p>
+            <w:pPr>
+              <w:rPr>
+                <w:rFonts w:ascii="Arial" w:hAnsi="Arial" w:cs="Arial"/>
+              </w:rPr>
+            </w:pPr>
+            <w:r>
+              <w:rPr>
+                <w:rFonts w:ascii="Arial" w:hAnsi="Arial" w:cs="Arial"/>
+              </w:rPr>
+              <w:t>Acuerda la venta de sus productos</w:t>
+            </w:r>
+          </w:p>
+        </w:tc>
+        <w:tc>
+          <w:tcPr>
+            <w:tcW w:w="567" w:type="dxa"/>
+            <w:tcBorders>
+              <w:top w:val="nil"/>
+              <w:bottom w:val="nil"/>
+            </w:tcBorders>
+            <w:vAlign w:val="center"/>
+          </w:tcPr>
+          <w:p>
+            <w:pPr>
+              <w:rPr>
+                <w:rFonts w:ascii="Arial" w:hAnsi="Arial" w:cs="Arial"/>
+                <w:noProof/>
+              </w:rPr>
+            </w:pPr>
+            <w:r>
+              <w:rPr>
+                <w:rFonts w:ascii="Arial" w:hAnsi="Arial" w:cs="Arial"/>
+                <w:noProof/>
+              </w:rPr>
+              <mc:AlternateContent>
+                <mc:Choice Requires="wps">
+                  <w:drawing>
+                    <wp:anchor distT="0" distB="0" distL="114300" distR="114300" simplePos="0" relativeHeight="251709440" behindDoc="0" locked="0" layoutInCell="1" allowOverlap="1" wp14:anchorId="606CCC24" wp14:editId="204E1726">
+                      <wp:simplePos x="0" y="0"/>
+                      <wp:positionH relativeFrom="column">
+                        <wp:posOffset>-198755</wp:posOffset>
+                      </wp:positionH>
+                      <wp:positionV relativeFrom="paragraph">
+                        <wp:posOffset>182880</wp:posOffset>
+                      </wp:positionV>
+                      <wp:extent cx="563245" cy="0"/>
+                      <wp:effectExtent l="38100" t="76200" r="0" b="95250"/>
+                      <wp:wrapNone/>
+                      <wp:docPr id="1" name="Conector recto de flecha 1"/>
+                      <wp:cNvGraphicFramePr/>
+                      <a:graphic xmlns:a="http://schemas.openxmlformats.org/drawingml/2006/main">
+                        <a:graphicData uri="http://schemas.microsoft.com/office/word/2010/wordprocessingShape">
+                          <wps:wsp>
+                            <wps:cNvCnPr/>
+                            <wps:spPr>
+                              <a:xfrm flipH="1">
+                                <a:off x="0" y="0"/>
+                                <a:ext cx="563245" cy="0"/>
+                              </a:xfrm>
+                              <a:prstGeom prst="straightConnector1">
+                                <a:avLst/>
+                              </a:prstGeom>
+                              <a:ln>
+                                <a:solidFill>
+                                  <a:schemeClr val="tx1"/>
+                                </a:solidFill>
+                                <a:tailEnd type="triangle"/>
+                              </a:ln>
+                            </wps:spPr>
+                            <wps:style>
+                              <a:lnRef idx="1">
+                                <a:schemeClr val="accent1"/>
+                              </a:lnRef>
+                              <a:fillRef idx="0">
+                                <a:schemeClr val="accent1"/>
+                              </a:fillRef>
+                              <a:effectRef idx="0">
+                                <a:schemeClr val="accent1"/>
+                              </a:effectRef>
+                              <a:fontRef idx="minor">
+                                <a:schemeClr val="tx1"/>
+                              </a:fontRef>
+                            </wps:style>
+                            <wps:bodyPr/>
+                          </wps:wsp>
+                        </a:graphicData>
+                      </a:graphic>
+                      <wp14:sizeRelH relativeFrom="margin">
+                        <wp14:pctWidth>0</wp14:pctWidth>
+                      </wp14:sizeRelH>
+                      <wp14:sizeRelV relativeFrom="margin">
+                        <wp14:pctHeight>0</wp14:pctHeight>
+                      </wp14:sizeRelV>
+                    </wp:anchor>
+                  </w:drawing>
+                </mc:Choice>
+                <mc:Fallback>
+                  <w:pict>
+                    <v:shape w14:anchorId="39C78C17" id="Conector recto de flecha 1" o:spid="_x0000_s1026" type="#_x0000_t32" style="position:absolute;margin-left:-15.65pt;margin-top:14.4pt;width:44.35pt;height:0;flip:x;z-index:251709440;visibility:visible;mso-wrap-style:square;mso-width-percent:0;mso-height-percent:0;mso-wrap-distance-left:9pt;mso-wrap-distance-top:0;mso-wrap-distance-right:9pt;mso-wrap-distance-bottom:0;mso-position-horizontal:absolute;mso-position-horizontal-relative:text;mso-position-vertical:absolute;mso-position-vertical-relative:text;mso-width-percent:0;mso-height-percent:0;mso-width-relative:margin;mso-height-relative:margin" o:gfxdata="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" strokecolor="black [3213]" strokeweight=".5pt">
+                      <v:stroke endarrow="block" joinstyle="miter"/>
+                    </v:shape>
+                  </w:pict>
+                </mc:Fallback>
+              </mc:AlternateContent>
+            </w:r>
+          </w:p>
+        </w:tc>
+        <w:tc>
+          <w:tcPr>
+            <w:tcW w:w="1559" w:type="dxa"/>
+            <w:shd w:val="clear" w:color="auto" w:fill="E1F7FF"/>
+            <w:vAlign w:val="center"/>
+          </w:tcPr>
+          <w:p>
+            <w:pPr>
+              <w:rPr>
+                <w:rFonts w:ascii="Arial" w:hAnsi="Arial" w:cs="Arial"/>
+              </w:rPr>
+            </w:pPr>
+            <w:r>
+              <w:rPr>
+                <w:rFonts w:ascii="Arial" w:hAnsi="Arial" w:cs="Arial"/>
+              </w:rPr>
+              <w:t>Se pone en contacto con el punto de venta elegido</w:t>
+            </w:r>
+          </w:p>
+        </w:tc>
+        <w:tc>
+          <w:tcPr>
+            <w:tcW w:w="567" w:type="dxa"/>
+            <w:tcBorders>
+              <w:top w:val="nil"/>
+              <w:bottom w:val="nil"/>
+            </w:tcBorders>
+            <w:vAlign w:val="center"/>
+          </w:tcPr>
+          <w:p>
+            <w:pPr>
+              <w:rPr>
+                <w:rFonts w:ascii="Arial" w:hAnsi="Arial" w:cs="Arial"/>
+                <w:noProof/>
+              </w:rPr>
+            </w:pPr>
+            <w:r>
+              <w:rPr>
+                <w:rFonts w:ascii="Arial" w:hAnsi="Arial" w:cs="Arial"/>
+                <w:noProof/>
+              </w:rPr>
+              <mc:AlternateContent>
+                <mc:Choice Requires="wps">
+                  <w:drawing>
+                    <wp:anchor distT="0" distB="0" distL="114300" distR="114300" simplePos="0" relativeHeight="251711488" behindDoc="0" locked="0" layoutInCell="1" allowOverlap="1" wp14:anchorId="4E35967C" wp14:editId="39C3C79C">
+                      <wp:simplePos x="0" y="0"/>
+                      <wp:positionH relativeFrom="column">
+                        <wp:posOffset>-175895</wp:posOffset>
+                      </wp:positionH>
+                      <wp:positionV relativeFrom="paragraph">
+                        <wp:posOffset>99695</wp:posOffset>
+                      </wp:positionV>
+                      <wp:extent cx="563245" cy="0"/>
+                      <wp:effectExtent l="38100" t="76200" r="0" b="95250"/>
+                      <wp:wrapNone/>
+                      <wp:docPr id="2" name="Conector recto de flecha 2"/>
+                      <wp:cNvGraphicFramePr/>
+                      <a:graphic xmlns:a="http://schemas.openxmlformats.org/drawingml/2006/main">
+                        <a:graphicData uri="http://schemas.microsoft.com/office/word/2010/wordprocessingShape">
+                          <wps:wsp>
+                            <wps:cNvCnPr/>
+                            <wps:spPr>
+                              <a:xfrm flipH="1">
+                                <a:off x="0" y="0"/>
+                                <a:ext cx="563245" cy="0"/>
+                              </a:xfrm>
+                              <a:prstGeom prst="straightConnector1">
+                                <a:avLst/>
+                              </a:prstGeom>
+                              <a:ln>
+                                <a:solidFill>
+                                  <a:schemeClr val="tx1"/>
+                                </a:solidFill>
+                                <a:tailEnd type="triangle"/>
+                              </a:ln>
+                            </wps:spPr>
+                            <wps:style>
+                              <a:lnRef idx="1">
+                                <a:schemeClr val="accent1"/>
+                              </a:lnRef>
+                              <a:fillRef idx="0">
+                                <a:schemeClr val="accent1"/>
+                              </a:fillRef>
+                              <a:effectRef idx="0">
+                                <a:schemeClr val="accent1"/>
+                              </a:effectRef>
+                              <a:fontRef idx="minor">
+                                <a:schemeClr val="tx1"/>
+                              </a:fontRef>
+                            </wps:style>
+                            <wps:bodyPr/>
+                          </wps:wsp>
+                        </a:graphicData>
+                      </a:graphic>
+                      <wp14:sizeRelH relativeFrom="margin">
+                        <wp14:pctWidth>0</wp14:pctWidth>
+                      </wp14:sizeRelH>
+                      <wp14:sizeRelV relativeFrom="margin">
+                        <wp14:pctHeight>0</wp14:pctHeight>
+                      </wp14:sizeRelV>
+                    </wp:anchor>
+                  </w:drawing>
+                </mc:Choice>
+                <mc:Fallback>
+                  <w:pict>
+                    <v:shape w14:anchorId="4948B723" id="Conector recto de flecha 2" o:spid="_x0000_s1026" type="#_x0000_t32" style="position:absolute;margin-left:-13.85pt;margin-top:7.85pt;width:44.35pt;height:0;flip:x;z-index:251711488;visibility:visible;mso-wrap-style:square;mso-width-percent:0;mso-height-percent:0;mso-wrap-distance-left:9pt;mso-wrap-distance-top:0;mso-wrap-distance-right:9pt;mso-wrap-distance-bottom:0;mso-position-horizontal:absolute;mso-position-horizontal-relative:text;mso-position-vertical:absolute;mso-position-vertical-relative:text;mso-width-percent:0;mso-height-percent:0;mso-width-relative:margin;mso-height-relative:margin" o:gfxdata="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" strokecolor="black [3213]" strokeweight=".5pt">
+                      <v:stroke endarrow="block" joinstyle="miter"/>
+                    </v:shape>
+                  </w:pict>
+                </mc:Fallback>
+              </mc:AlternateContent>
+            </w:r>
+          </w:p>
+        </w:tc>
+        <w:tc>
+          <w:tcPr>
+            <w:tcW w:w="1701" w:type="dxa"/>
+            <w:shd w:val="clear" w:color="auto" w:fill="E1F7FF"/>
+            <w:vAlign w:val="center"/>
+          </w:tcPr>
+          <w:p>
+            <w:pPr>
+              <w:rPr>
+                <w:rFonts w:ascii="Arial" w:hAnsi="Arial" w:cs="Arial"/>
+              </w:rPr>
+            </w:pPr>
+            <w:r>
+              <w:rPr>
+                <w:rFonts w:ascii="Arial" w:hAnsi="Arial" w:cs="Arial"/>
+              </w:rPr>
+              <w:t xml:space="preserve"> Compara el precio ofrecido por cada uno</w:t>
+            </w:r>
+          </w:p>
+        </w:tc>
+        <w:tc>
+          <w:tcPr>
+            <w:tcW w:w="567" w:type="dxa"/>
+            <w:tcBorders>
+              <w:top w:val="nil"/>
+              <w:bottom w:val="nil"/>
+            </w:tcBorders>
+            <w:vAlign w:val="center"/>
+          </w:tcPr>
+          <w:p>
+            <w:pPr>
+              <w:rPr>
+                <w:rFonts w:ascii="Arial" w:hAnsi="Arial" w:cs="Arial"/>
+                <w:noProof/>
+              </w:rPr>
+            </w:pPr>
+            <w:r>
+              <w:rPr>
+                <w:rFonts w:ascii="Arial" w:hAnsi="Arial" w:cs="Arial"/>
+                <w:noProof/>
+              </w:rPr>
+              <mc:AlternateContent>
+                <mc:Choice Requires="wps">
+                  <w:drawing>
+                    <wp:anchor distT="0" distB="0" distL="114300" distR="114300" simplePos="0" relativeHeight="251713536" behindDoc="0" locked="0" layoutInCell="1" allowOverlap="1" wp14:anchorId="6A2E56C2" wp14:editId="08E0C84F">
+                      <wp:simplePos x="0" y="0"/>
+                      <wp:positionH relativeFrom="column">
+                        <wp:posOffset>-204470</wp:posOffset>
+                      </wp:positionH>
+                      <wp:positionV relativeFrom="paragraph">
+                        <wp:posOffset>37465</wp:posOffset>
+                      </wp:positionV>
+                      <wp:extent cx="563245" cy="0"/>
+                      <wp:effectExtent l="38100" t="76200" r="0" b="95250"/>
+                      <wp:wrapNone/>
+                      <wp:docPr id="3" name="Conector recto de flecha 3"/>
+                      <wp:cNvGraphicFramePr/>
+                      <a:graphic xmlns:a="http://schemas.openxmlformats.org/drawingml/2006/main">
+                        <a:graphicData uri="http://schemas.microsoft.com/office/word/2010/wordprocessingShape">
+                          <wps:wsp>
+                            <wps:cNvCnPr/>
+                            <wps:spPr>
+                              <a:xfrm flipH="1">
+                                <a:off x="0" y="0"/>
+                                <a:ext cx="563245" cy="0"/>
+                              </a:xfrm>
+                              <a:prstGeom prst="straightConnector1">
+                                <a:avLst/>
+                              </a:prstGeom>
+                              <a:ln>
+                                <a:solidFill>
+                                  <a:schemeClr val="tx1"/>
+                                </a:solidFill>
+                                <a:tailEnd type="triangle"/>
+                              </a:ln>
+                            </wps:spPr>
+                            <wps:style>
+                              <a:lnRef idx="1">
+                                <a:schemeClr val="accent1"/>
+                              </a:lnRef>
+                              <a:fillRef idx="0">
+                                <a:schemeClr val="accent1"/>
+                              </a:fillRef>
+                              <a:effectRef idx="0">
+                                <a:schemeClr val="accent1"/>
+                              </a:effectRef>
+                              <a:fontRef idx="minor">
+                                <a:schemeClr val="tx1"/>
+                              </a:fontRef>
+                            </wps:style>
+                            <wps:bodyPr/>
+                          </wps:wsp>
+                        </a:graphicData>
+                      </a:graphic>
+                      <wp14:sizeRelH relativeFrom="margin">
+                        <wp14:pctWidth>0</wp14:pctWidth>
+                      </wp14:sizeRelH>
+                      <wp14:sizeRelV relativeFrom="margin">
+                        <wp14:pctHeight>0</wp14:pctHeight>
+                      </wp14:sizeRelV>
+                    </wp:anchor>
+                  </w:drawing>
+                </mc:Choice>
+                <mc:Fallback>
+                  <w:pict>
+                    <v:shape w14:anchorId="21625038" id="Conector recto de flecha 3" o:spid="_x0000_s1026" type="#_x0000_t32" style="position:absolute;margin-left:-16.1pt;margin-top:2.95pt;width:44.35pt;height:0;flip:x;z-index:251713536;visibility:visible;mso-wrap-style:square;mso-width-percent:0;mso-height-percent:0;mso-wrap-distance-left:9pt;mso-wrap-distance-top:0;mso-wrap-distance-right:9pt;mso-wrap-distance-bottom:0;mso-position-horizontal:absolute;mso-position-horizontal-relative:text;mso-position-vertical:absolute;mso-position-vertical-relative:text;mso-width-percent:0;mso-height-percent:0;mso-width-relative:margin;mso-height-relative:margin" o:gfxdata="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" strokecolor="black [3213]" strokeweight=".5pt">
+                      <v:stroke endarrow="block" joinstyle="miter"/>
+                    </v:shape>
+                  </w:pict>
+                </mc:Fallback>
+              </mc:AlternateContent>
+            </w:r>
+          </w:p>
+        </w:tc>
+        <w:tc>
+          <w:tcPr>
+            <w:tcW w:w="1945" w:type="dxa"/>
+            <w:shd w:val="clear" w:color="auto" w:fill="E1F7FF"/>
+            <w:vAlign w:val="center"/>
+          </w:tcPr>
+          <w:p>
+            <w:pPr>
+              <w:rPr>
+                <w:rFonts w:ascii="Arial" w:hAnsi="Arial" w:cs="Arial"/>
+              </w:rPr>
+            </w:pPr>
+            <w:r>
+              <w:rPr>
+                <w:rFonts w:ascii="Arial" w:hAnsi="Arial" w:cs="Arial"/>
+              </w:rPr>
+              <w:t xml:space="preserve">Visualiza los puntos de venta </w:t>
+            </w:r>
+          </w:p>
+        </w:tc>
+      </w:tr>
+    </w:tbl>
+    <w:p>
+      <w:pPr>
+        <w:rPr>
+          <w:rFonts w:ascii="Arial" w:hAnsi="Arial" w:cs="Arial"/>
+        </w:rPr>
+      </w:pPr>
+    </w:p>
+    <w:p>
+      <w:pPr>
+        <w:rPr>
+          <w:rFonts w:ascii="Arial" w:hAnsi="Arial" w:cs="Arial"/>
+        </w:rPr>
+      </w:pPr>
+    </w:p>
+    <w:tbl>
+      <w:tblPr>
+        <w:tblStyle w:val="Tablaconcuadrcula"/>
+        <w:tblW w:w="8860" w:type="dxa"/>
+        <w:tblLook w:val="04A0" w:firstRow="1" w:lastRow="0" w:firstColumn="1" w:lastColumn="0" w:noHBand="0" w:noVBand="1"/>
+      </w:tblPr>
+      <w:tblGrid>
+        <w:gridCol w:w="339"/>
+        <w:gridCol w:w="2071"/>
+        <w:gridCol w:w="2019"/>
+        <w:gridCol w:w="533"/>
+        <w:gridCol w:w="1984"/>
+        <w:gridCol w:w="1914"/>
+      </w:tblGrid>
+      <w:tr>
+        <w:trPr>
+          <w:trHeight w:val="402"/>
+        </w:trPr>
+        <w:tc>
+          <w:tcPr>
+            <w:tcW w:w="339" w:type="dxa"/>
+            <w:tcBorders>
+              <w:top w:val="nil"/>
+              <w:left w:val="nil"/>
+              <w:bottom w:val="nil"/>
+              <w:right w:val="nil"/>
+            </w:tcBorders>
+          </w:tcPr>
+          <w:p>
+            <w:pPr>
+              <w:rPr>
+                <w:rFonts w:ascii="Arial" w:hAnsi="Arial" w:cs="Arial"/>
+              </w:rPr>
+            </w:pPr>
+          </w:p>
+        </w:tc>
+        <w:tc>
+          <w:tcPr>
+            <w:tcW w:w="2071" w:type="dxa"/>
+            <w:tcBorders>
+              <w:top w:val="nil"/>
+              <w:left w:val="nil"/>
+            </w:tcBorders>
+          </w:tcPr>
+          <w:p>
+            <w:pPr>
+              <w:jc w:val="center"/>
+              <w:rPr>
+                <w:rFonts w:ascii="Arial" w:hAnsi="Arial" w:cs="Arial"/>
+              </w:rPr>
+            </w:pPr>
+            <w:r>
+              <w:rPr>
+                <w:rFonts w:ascii="Arial" w:hAnsi="Arial" w:cs="Arial"/>
+              </w:rPr>
+              <w:t>Step</w:t>
+            </w:r>
+          </w:p>
+        </w:tc>
+        <w:tc>
+          <w:tcPr>
+            <w:tcW w:w="2019" w:type="dxa"/>
+            <w:tcBorders>
+              <w:top w:val="nil"/>
+              <w:right w:val="nil"/>
+            </w:tcBorders>
+          </w:tcPr>
+          <w:p>
+            <w:pPr>
+              <w:jc w:val="center"/>
+              <w:rPr>
+                <w:rFonts w:ascii="Arial" w:hAnsi="Arial" w:cs="Arial"/>
+              </w:rPr>
+            </w:pPr>
+            <w:proofErr w:type="spellStart"/>
+            <w:r>
+              <w:rPr>
+                <w:rFonts w:ascii="Arial" w:hAnsi="Arial" w:cs="Arial"/>
+              </w:rPr>
+              <w:t>Feature</w:t>
+            </w:r>
+            <w:proofErr w:type="spellEnd"/>
+          </w:p>
+        </w:tc>
+        <w:tc>
+          <w:tcPr>
+            <w:tcW w:w="533" w:type="dxa"/>
+            <w:tcBorders>
+              <w:top w:val="nil"/>
+              <w:left w:val="nil"/>
+              <w:bottom w:val="nil"/>
+              <w:right w:val="nil"/>
+            </w:tcBorders>
+          </w:tcPr>
+          <w:p>
+            <w:pPr>
+              <w:jc w:val="center"/>
+              <w:rPr>
+                <w:rFonts w:ascii="Arial" w:hAnsi="Arial" w:cs="Arial"/>
+              </w:rPr>
+            </w:pPr>
+            <w:bookmarkStart w:id="0" w:name="_GoBack"/>
+            <w:bookmarkEnd w:id="0"/>
+          </w:p>
+        </w:tc>
+        <w:tc>
+          <w:tcPr>
+            <w:tcW w:w="1984" w:type="dxa"/>
+            <w:tcBorders>
+              <w:top w:val="nil"/>
+              <w:left w:val="nil"/>
+            </w:tcBorders>
+          </w:tcPr>
+          <w:p>
+            <w:pPr>
+              <w:jc w:val="center"/>
+              <w:rPr>
+                <w:rFonts w:ascii="Arial" w:hAnsi="Arial" w:cs="Arial"/>
+              </w:rPr>
+            </w:pPr>
+            <w:r>
+              <w:rPr>
+                <w:rFonts w:ascii="Arial" w:hAnsi="Arial" w:cs="Arial"/>
+              </w:rPr>
+              <w:t>Step</w:t>
+            </w:r>
+          </w:p>
+        </w:tc>
+        <w:tc>
+          <w:tcPr>
+            <w:tcW w:w="1914" w:type="dxa"/>
+            <w:tcBorders>
+              <w:top w:val="nil"/>
+              <w:right w:val="nil"/>
+            </w:tcBorders>
+          </w:tcPr>
+          <w:p>
+            <w:pPr>
+              <w:jc w:val="center"/>
+              <w:rPr>
+                <w:rFonts w:ascii="Arial" w:hAnsi="Arial" w:cs="Arial"/>
+              </w:rPr>
+            </w:pPr>
+            <w:proofErr w:type="spellStart"/>
+            <w:r>
+              <w:rPr>
+                <w:rFonts w:ascii="Arial" w:hAnsi="Arial" w:cs="Arial"/>
+              </w:rPr>
+              <w:t>Feature</w:t>
+            </w:r>
+            <w:proofErr w:type="spellEnd"/>
+          </w:p>
+        </w:tc>
+      </w:tr>
+      <w:tr>
+        <w:trPr>
+          <w:trHeight w:val="698"/>
+        </w:trPr>
+        <w:tc>
+          <w:tcPr>
+            <w:tcW w:w="339" w:type="dxa"/>
+            <w:tcBorders>
+              <w:top w:val="nil"/>
+              <w:left w:val="nil"/>
+              <w:bottom w:val="nil"/>
+            </w:tcBorders>
+          </w:tcPr>
+          <w:p>
+            <w:pPr>
+              <w:jc w:val="right"/>
+              <w:rPr>
+                <w:rFonts w:ascii="Arial" w:hAnsi="Arial" w:cs="Arial"/>
+              </w:rPr>
+            </w:pPr>
+            <w:r>
+              <w:rPr>
+                <w:rFonts w:ascii="Arial" w:hAnsi="Arial" w:cs="Arial"/>
+              </w:rPr>
+              <w:t>1</w:t>
+            </w:r>
+          </w:p>
+        </w:tc>
+        <w:tc>
+          <w:tcPr>
+            <w:tcW w:w="2071" w:type="dxa"/>
+          </w:tcPr>
+          <w:p>
+            <w:pPr>
+              <w:rPr>
+                <w:rFonts w:ascii="Arial" w:hAnsi="Arial" w:cs="Arial"/>
+              </w:rPr>
+            </w:pPr>
+          </w:p>
+        </w:tc>
+        <w:tc>
+          <w:tcPr>
+            <w:tcW w:w="2019" w:type="dxa"/>
+            <w:tcBorders>
+              <w:right w:val="single" w:sz="4" w:space="0" w:color="auto"/>
+            </w:tcBorders>
+          </w:tcPr>
+          <w:p>
+            <w:pPr>
+              <w:rPr>
+                <w:rFonts w:ascii="Arial" w:hAnsi="Arial" w:cs="Arial"/>
+              </w:rPr>
+            </w:pPr>
+          </w:p>
+        </w:tc>
+        <w:tc>
+          <w:tcPr>
+            <w:tcW w:w="533" w:type="dxa"/>
+            <w:tcBorders>
+              <w:top w:val="nil"/>
+              <w:left w:val="single" w:sz="4" w:space="0" w:color="auto"/>
+              <w:bottom w:val="nil"/>
+              <w:right w:val="single" w:sz="4" w:space="0" w:color="auto"/>
+            </w:tcBorders>
+          </w:tcPr>
+          <w:p>
+            <w:pPr>
+              <w:jc w:val="right"/>
+              <w:rPr>
+                <w:rFonts w:ascii="Arial" w:hAnsi="Arial" w:cs="Arial"/>
+              </w:rPr>
+            </w:pPr>
+            <w:r>
+              <w:rPr>
+                <w:rFonts w:ascii="Arial" w:hAnsi="Arial" w:cs="Arial"/>
+              </w:rPr>
+              <w:t>9</w:t>
+            </w:r>
+          </w:p>
+        </w:tc>
+        <w:tc>
+          <w:tcPr>
+            <w:tcW w:w="1984" w:type="dxa"/>
+            <w:tcBorders>
+              <w:left w:val="single" w:sz="4" w:space="0" w:color="auto"/>
+            </w:tcBorders>
+          </w:tcPr>
+          <w:p>
+            <w:pPr>
+              <w:rPr>
+                <w:rFonts w:ascii="Arial" w:hAnsi="Arial" w:cs="Arial"/>
+              </w:rPr>
+            </w:pPr>
+          </w:p>
+        </w:tc>
+        <w:tc>
+          <w:tcPr>
+            <w:tcW w:w="1914" w:type="dxa"/>
+          </w:tcPr>
+          <w:p>
+            <w:pPr>
+              <w:rPr>
+                <w:rFonts w:ascii="Arial" w:hAnsi="Arial" w:cs="Arial"/>
+              </w:rPr>
+            </w:pPr>
+          </w:p>
+        </w:tc>
+      </w:tr>
+      <w:tr>
+        <w:trPr>
+          <w:trHeight w:val="698"/>
+        </w:trPr>
+        <w:tc>
+          <w:tcPr>
+            <w:tcW w:w="339" w:type="dxa"/>
+            <w:tcBorders>
+              <w:top w:val="nil"/>
+              <w:left w:val="nil"/>
+              <w:bottom w:val="nil"/>
+            </w:tcBorders>
+          </w:tcPr>
+          <w:p>
+            <w:pPr>
+              <w:jc w:val="right"/>
+              <w:rPr>
+                <w:rFonts w:ascii="Arial" w:hAnsi="Arial" w:cs="Arial"/>
+              </w:rPr>
+            </w:pPr>
+            <w:r>
+              <w:rPr>
+                <w:rFonts w:ascii="Arial" w:hAnsi="Arial" w:cs="Arial"/>
+              </w:rPr>
+              <w:t>2</w:t>
+            </w:r>
+          </w:p>
+        </w:tc>
+        <w:tc>
+          <w:tcPr>
+            <w:tcW w:w="2071" w:type="dxa"/>
+          </w:tcPr>
+          <w:p>
+            <w:pPr>
+              <w:rPr>
+                <w:rFonts w:ascii="Arial" w:hAnsi="Arial" w:cs="Arial"/>
+              </w:rPr>
+            </w:pPr>
+          </w:p>
+        </w:tc>
+        <w:tc>
+          <w:tcPr>
+            <w:tcW w:w="2019" w:type="dxa"/>
+            <w:tcBorders>
+              <w:right w:val="single" w:sz="4" w:space="0" w:color="auto"/>
+            </w:tcBorders>
+          </w:tcPr>
+          <w:p>
+            <w:pPr>
+              <w:rPr>
+                <w:rFonts w:ascii="Arial" w:hAnsi="Arial" w:cs="Arial"/>
+              </w:rPr>
+            </w:pPr>
+          </w:p>
+        </w:tc>
+        <w:tc>
+          <w:tcPr>
+            <w:tcW w:w="533" w:type="dxa"/>
+            <w:tcBorders>
+              <w:top w:val="nil"/>
+              <w:left w:val="single" w:sz="4" w:space="0" w:color="auto"/>
+              <w:bottom w:val="nil"/>
+              <w:right w:val="single" w:sz="4" w:space="0" w:color="auto"/>
+            </w:tcBorders>
+          </w:tcPr>
+          <w:p>
+            <w:pPr>
+              <w:jc w:val="right"/>
+              <w:rPr>
+                <w:rFonts w:ascii="Arial" w:hAnsi="Arial" w:cs="Arial"/>
+              </w:rPr>
+            </w:pPr>
+            <w:r>
+              <w:rPr>
+                <w:rFonts w:ascii="Arial" w:hAnsi="Arial" w:cs="Arial"/>
+              </w:rPr>
+              <w:t>10</w:t>
+            </w:r>
+          </w:p>
+        </w:tc>
+        <w:tc>
+          <w:tcPr>
+            <w:tcW w:w="1984" w:type="dxa"/>
+            <w:tcBorders>
+              <w:left w:val="single" w:sz="4" w:space="0" w:color="auto"/>
+            </w:tcBorders>
+          </w:tcPr>
+          <w:p>
+            <w:pPr>
+              <w:rPr>
+                <w:rFonts w:ascii="Arial" w:hAnsi="Arial" w:cs="Arial"/>
+              </w:rPr>
+            </w:pPr>
+          </w:p>
+        </w:tc>
+        <w:tc>
+          <w:tcPr>
+            <w:tcW w:w="1914" w:type="dxa"/>
+          </w:tcPr>
+          <w:p>
+            <w:pPr>
+              <w:rPr>
+                <w:rFonts w:ascii="Arial" w:hAnsi="Arial" w:cs="Arial"/>
+              </w:rPr>
+            </w:pPr>
+          </w:p>
+        </w:tc>
+      </w:tr>
+      <w:tr>
+        <w:trPr>
+          <w:trHeight w:val="698"/>
+        </w:trPr>
+        <w:tc>
+          <w:tcPr>
+            <w:tcW w:w="339" w:type="dxa"/>
+            <w:tcBorders>
+              <w:top w:val="nil"/>
+              <w:left w:val="nil"/>
+              <w:bottom w:val="nil"/>
+            </w:tcBorders>
+          </w:tcPr>
+          <w:p>
+            <w:pPr>
+              <w:jc w:val="right"/>
+              <w:rPr>
+                <w:rFonts w:ascii="Arial" w:hAnsi="Arial" w:cs="Arial"/>
+              </w:rPr>
+            </w:pPr>
+            <w:r>
+              <w:rPr>
+                <w:rFonts w:ascii="Arial" w:hAnsi="Arial" w:cs="Arial"/>
+              </w:rPr>
+              <w:t>3</w:t>
+            </w:r>
+          </w:p>
+        </w:tc>
+        <w:tc>
+          <w:tcPr>
+            <w:tcW w:w="2071" w:type="dxa"/>
+          </w:tcPr>
+          <w:p>
+            <w:pPr>
+              <w:rPr>
+                <w:rFonts w:ascii="Arial" w:hAnsi="Arial" w:cs="Arial"/>
+              </w:rPr>
+            </w:pPr>
+          </w:p>
+        </w:tc>
+        <w:tc>
+          <w:tcPr>
+            <w:tcW w:w="2019" w:type="dxa"/>
+            <w:tcBorders>
+              <w:right w:val="single" w:sz="4" w:space="0" w:color="auto"/>
+            </w:tcBorders>
+          </w:tcPr>
+          <w:p>
+            <w:pPr>
+              <w:rPr>
+                <w:rFonts w:ascii="Arial" w:hAnsi="Arial" w:cs="Arial"/>
+              </w:rPr>
+            </w:pPr>
+          </w:p>
+        </w:tc>
+        <w:tc>
+          <w:tcPr>
+            <w:tcW w:w="533" w:type="dxa"/>
+            <w:tcBorders>
+              <w:top w:val="nil"/>
+              <w:left w:val="single" w:sz="4" w:space="0" w:color="auto"/>
+              <w:bottom w:val="nil"/>
+              <w:right w:val="single" w:sz="4" w:space="0" w:color="auto"/>
+            </w:tcBorders>
+          </w:tcPr>
+          <w:p>
+            <w:pPr>
+              <w:jc w:val="right"/>
+              <w:rPr>
+                <w:rFonts w:ascii="Arial" w:hAnsi="Arial" w:cs="Arial"/>
+              </w:rPr>
+            </w:pPr>
+            <w:r>
+              <w:rPr>
+                <w:rFonts w:ascii="Arial" w:hAnsi="Arial" w:cs="Arial"/>
+              </w:rPr>
+              <w:t>11</w:t>
+            </w:r>
+          </w:p>
+        </w:tc>
+        <w:tc>
+          <w:tcPr>
+            <w:tcW w:w="1984" w:type="dxa"/>
+            <w:tcBorders>
+              <w:left w:val="single" w:sz="4" w:space="0" w:color="auto"/>
+            </w:tcBorders>
+          </w:tcPr>
+          <w:p>
+            <w:pPr>
+              <w:rPr>
+                <w:rFonts w:ascii="Arial" w:hAnsi="Arial" w:cs="Arial"/>
+              </w:rPr>
+            </w:pPr>
+          </w:p>
+        </w:tc>
+        <w:tc>
+          <w:tcPr>
+            <w:tcW w:w="1914" w:type="dxa"/>
+          </w:tcPr>
+          <w:p>
+            <w:pPr>
+              <w:rPr>
+                <w:rFonts w:ascii="Arial" w:hAnsi="Arial" w:cs="Arial"/>
+              </w:rPr>
+            </w:pPr>
+          </w:p>
+        </w:tc>
+      </w:tr>
+      <w:tr>
+        <w:trPr>
+          <w:trHeight w:val="726"/>
+        </w:trPr>
+        <w:tc>
+          <w:tcPr>
+            <w:tcW w:w="339" w:type="dxa"/>
+            <w:tcBorders>
+              <w:top w:val="nil"/>
+              <w:left w:val="nil"/>
+              <w:bottom w:val="nil"/>
+            </w:tcBorders>
+          </w:tcPr>
+          <w:p>
+            <w:pPr>
+              <w:jc w:val="right"/>
+              <w:rPr>
+                <w:rFonts w:ascii="Arial" w:hAnsi="Arial" w:cs="Arial"/>
+              </w:rPr>
+            </w:pPr>
+            <w:r>
+              <w:rPr>
+                <w:rFonts w:ascii="Arial" w:hAnsi="Arial" w:cs="Arial"/>
+              </w:rPr>
+              <w:t>4</w:t>
+            </w:r>
+          </w:p>
+        </w:tc>
+        <w:tc>
+          <w:tcPr>
+            <w:tcW w:w="2071" w:type="dxa"/>
+          </w:tcPr>
+          <w:p>
+            <w:pPr>
+              <w:rPr>
+                <w:rFonts w:ascii="Arial" w:hAnsi="Arial" w:cs="Arial"/>
+              </w:rPr>
+            </w:pPr>
+          </w:p>
+        </w:tc>
+        <w:tc>
+          <w:tcPr>
+            <w:tcW w:w="2019" w:type="dxa"/>
+            <w:tcBorders>
+              <w:right w:val="single" w:sz="4" w:space="0" w:color="auto"/>
+            </w:tcBorders>
+          </w:tcPr>
+          <w:p>
+            <w:pPr>
+              <w:rPr>
+                <w:rFonts w:ascii="Arial" w:hAnsi="Arial" w:cs="Arial"/>
+              </w:rPr>
+            </w:pPr>
+          </w:p>
+        </w:tc>
+        <w:tc>
+          <w:tcPr>
+            <w:tcW w:w="533" w:type="dxa"/>
+            <w:tcBorders>
+              <w:top w:val="nil"/>
+              <w:left w:val="single" w:sz="4" w:space="0" w:color="auto"/>
+              <w:bottom w:val="nil"/>
+              <w:right w:val="single" w:sz="4" w:space="0" w:color="auto"/>
+            </w:tcBorders>
+          </w:tcPr>
+          <w:p>
+            <w:pPr>
+              <w:jc w:val="right"/>
+              <w:rPr>
+                <w:rFonts w:ascii="Arial" w:hAnsi="Arial" w:cs="Arial"/>
+              </w:rPr>
+            </w:pPr>
+            <w:r>
+              <w:rPr>
+                <w:rFonts w:ascii="Arial" w:hAnsi="Arial" w:cs="Arial"/>
+              </w:rPr>
+              <w:t>12</w:t>
+            </w:r>
+          </w:p>
+        </w:tc>
+        <w:tc>
+          <w:tcPr>
+            <w:tcW w:w="1984" w:type="dxa"/>
+            <w:tcBorders>
+              <w:left w:val="single" w:sz="4" w:space="0" w:color="auto"/>
+            </w:tcBorders>
+          </w:tcPr>
+          <w:p>
+            <w:pPr>
+              <w:rPr>
+                <w:rFonts w:ascii="Arial" w:hAnsi="Arial" w:cs="Arial"/>
+              </w:rPr>
+            </w:pPr>
+          </w:p>
+        </w:tc>
+        <w:tc>
+          <w:tcPr>
+            <w:tcW w:w="1914" w:type="dxa"/>
+          </w:tcPr>
+          <w:p>
+            <w:pPr>
+              <w:rPr>
+                <w:rFonts w:ascii="Arial" w:hAnsi="Arial" w:cs="Arial"/>
+              </w:rPr>
+            </w:pPr>
+          </w:p>
+        </w:tc>
+      </w:tr>
+      <w:tr>
+        <w:trPr>
+          <w:trHeight w:val="698"/>
+        </w:trPr>
+        <w:tc>
+          <w:tcPr>
+            <w:tcW w:w="339" w:type="dxa"/>
+            <w:tcBorders>
+              <w:top w:val="nil"/>
+              <w:left w:val="nil"/>
+              <w:bottom w:val="nil"/>
+            </w:tcBorders>
+          </w:tcPr>
+          <w:p>
+            <w:pPr>
+              <w:jc w:val="right"/>
+              <w:rPr>
+                <w:rFonts w:ascii="Arial" w:hAnsi="Arial" w:cs="Arial"/>
+              </w:rPr>
+            </w:pPr>
+            <w:r>
+              <w:rPr>
+                <w:rFonts w:ascii="Arial" w:hAnsi="Arial" w:cs="Arial"/>
+              </w:rPr>
+              <w:t>5</w:t>
+            </w:r>
+          </w:p>
+        </w:tc>
+        <w:tc>
+          <w:tcPr>
+            <w:tcW w:w="2071" w:type="dxa"/>
+          </w:tcPr>
+          <w:p>
+            <w:pPr>
+              <w:rPr>
+                <w:rFonts w:ascii="Arial" w:hAnsi="Arial" w:cs="Arial"/>
+              </w:rPr>
+            </w:pPr>
+          </w:p>
+        </w:tc>
+        <w:tc>
+          <w:tcPr>
+            <w:tcW w:w="2019" w:type="dxa"/>
+            <w:tcBorders>
+              <w:right w:val="single" w:sz="4" w:space="0" w:color="auto"/>
+            </w:tcBorders>
+          </w:tcPr>
+          <w:p>
+            <w:pPr>
+              <w:rPr>
+                <w:rFonts w:ascii="Arial" w:hAnsi="Arial" w:cs="Arial"/>
+              </w:rPr>
+            </w:pPr>
+          </w:p>
+        </w:tc>
+        <w:tc>
+          <w:tcPr>
+            <w:tcW w:w="533" w:type="dxa"/>
+            <w:tcBorders>
+              <w:top w:val="nil"/>
+              <w:left w:val="single" w:sz="4" w:space="0" w:color="auto"/>
+              <w:bottom w:val="nil"/>
+              <w:right w:val="single" w:sz="4" w:space="0" w:color="auto"/>
+            </w:tcBorders>
+          </w:tcPr>
+          <w:p>
+            <w:pPr>
+              <w:jc w:val="right"/>
+              <w:rPr>
+                <w:rFonts w:ascii="Arial" w:hAnsi="Arial" w:cs="Arial"/>
+              </w:rPr>
+            </w:pPr>
+            <w:r>
+              <w:rPr>
+                <w:rFonts w:ascii="Arial" w:hAnsi="Arial" w:cs="Arial"/>
+              </w:rPr>
+              <w:t>13</w:t>
+            </w:r>
+          </w:p>
+        </w:tc>
+        <w:tc>
+          <w:tcPr>
+            <w:tcW w:w="1984" w:type="dxa"/>
+            <w:tcBorders>
+              <w:left w:val="single" w:sz="4" w:space="0" w:color="auto"/>
+            </w:tcBorders>
+          </w:tcPr>
+          <w:p>
+            <w:pPr>
+              <w:rPr>
+                <w:rFonts w:ascii="Arial" w:hAnsi="Arial" w:cs="Arial"/>
+              </w:rPr>
+            </w:pPr>
+          </w:p>
+        </w:tc>
+        <w:tc>
+          <w:tcPr>
+            <w:tcW w:w="1914" w:type="dxa"/>
+          </w:tcPr>
+          <w:p>
+            <w:pPr>
+              <w:rPr>
+                <w:rFonts w:ascii="Arial" w:hAnsi="Arial" w:cs="Arial"/>
+              </w:rPr>
+            </w:pPr>
+          </w:p>
+        </w:tc>
+      </w:tr>
+      <w:tr>
+        <w:trPr>
+          <w:trHeight w:val="698"/>
+        </w:trPr>
+        <w:tc>
+          <w:tcPr>
+            <w:tcW w:w="339" w:type="dxa"/>
+            <w:tcBorders>
+              <w:top w:val="nil"/>
+              <w:left w:val="nil"/>
+              <w:bottom w:val="nil"/>
+            </w:tcBorders>
+          </w:tcPr>
+          <w:p>
+            <w:pPr>
+              <w:jc w:val="right"/>
+              <w:rPr>
+                <w:rFonts w:ascii="Arial" w:hAnsi="Arial" w:cs="Arial"/>
+              </w:rPr>
+            </w:pPr>
+            <w:r>
+              <w:rPr>
+                <w:rFonts w:ascii="Arial" w:hAnsi="Arial" w:cs="Arial"/>
+              </w:rPr>
+              <w:t>6</w:t>
+            </w:r>
+          </w:p>
+        </w:tc>
+        <w:tc>
+          <w:tcPr>
+            <w:tcW w:w="2071" w:type="dxa"/>
+          </w:tcPr>
+          <w:p>
+            <w:pPr>
+              <w:rPr>
+                <w:rFonts w:ascii="Arial" w:hAnsi="Arial" w:cs="Arial"/>
+              </w:rPr>
+            </w:pPr>
+          </w:p>
+        </w:tc>
+        <w:tc>
+          <w:tcPr>
+            <w:tcW w:w="2019" w:type="dxa"/>
+            <w:tcBorders>
+              <w:right w:val="single" w:sz="4" w:space="0" w:color="auto"/>
+            </w:tcBorders>
+          </w:tcPr>
+          <w:p>
+            <w:pPr>
+              <w:rPr>
+                <w:rFonts w:ascii="Arial" w:hAnsi="Arial" w:cs="Arial"/>
+              </w:rPr>
+            </w:pPr>
+          </w:p>
+        </w:tc>
+        <w:tc>
+          <w:tcPr>
+            <w:tcW w:w="533" w:type="dxa"/>
+            <w:tcBorders>
+              <w:top w:val="nil"/>
+              <w:left w:val="single" w:sz="4" w:space="0" w:color="auto"/>
+              <w:bottom w:val="nil"/>
+              <w:right w:val="single" w:sz="4" w:space="0" w:color="auto"/>
+            </w:tcBorders>
+          </w:tcPr>
+          <w:p>
+            <w:pPr>
+              <w:jc w:val="right"/>
+              <w:rPr>
+                <w:rFonts w:ascii="Arial" w:hAnsi="Arial" w:cs="Arial"/>
+              </w:rPr>
+            </w:pPr>
+            <w:r>
+              <w:rPr>
+                <w:rFonts w:ascii="Arial" w:hAnsi="Arial" w:cs="Arial"/>
+              </w:rPr>
+              <w:t>14</w:t>
+            </w:r>
+          </w:p>
+        </w:tc>
+        <w:tc>
+          <w:tcPr>
+            <w:tcW w:w="1984" w:type="dxa"/>
+            <w:tcBorders>
+              <w:left w:val="single" w:sz="4" w:space="0" w:color="auto"/>
+            </w:tcBorders>
+          </w:tcPr>
+          <w:p>
+            <w:pPr>
+              <w:rPr>
+                <w:rFonts w:ascii="Arial" w:hAnsi="Arial" w:cs="Arial"/>
+              </w:rPr>
+            </w:pPr>
+          </w:p>
+        </w:tc>
+        <w:tc>
+          <w:tcPr>
+            <w:tcW w:w="1914" w:type="dxa"/>
+          </w:tcPr>
+          <w:p>
+            <w:pPr>
+              <w:rPr>
+                <w:rFonts w:ascii="Arial" w:hAnsi="Arial" w:cs="Arial"/>
+              </w:rPr>
+            </w:pPr>
+          </w:p>
+        </w:tc>
+      </w:tr>
+      <w:tr>
+        <w:trPr>
+          <w:trHeight w:val="698"/>
+        </w:trPr>
+        <w:tc>
+          <w:tcPr>
+            <w:tcW w:w="339" w:type="dxa"/>
+            <w:tcBorders>
+              <w:top w:val="nil"/>
+              <w:left w:val="nil"/>
+              <w:bottom w:val="nil"/>
+            </w:tcBorders>
+          </w:tcPr>
+          <w:p>
+            <w:pPr>
+              <w:jc w:val="right"/>
+              <w:rPr>
+                <w:rFonts w:ascii="Arial" w:hAnsi="Arial" w:cs="Arial"/>
+              </w:rPr>
+            </w:pPr>
+            <w:r>
+              <w:rPr>
+                <w:rFonts w:ascii="Arial" w:hAnsi="Arial" w:cs="Arial"/>
+              </w:rPr>
+              <w:t>7</w:t>
+            </w:r>
+          </w:p>
+        </w:tc>
+        <w:tc>
+          <w:tcPr>
+            <w:tcW w:w="2071" w:type="dxa"/>
+          </w:tcPr>
+          <w:p>
+            <w:pPr>
+              <w:rPr>
+                <w:rFonts w:ascii="Arial" w:hAnsi="Arial" w:cs="Arial"/>
+              </w:rPr>
+            </w:pPr>
+          </w:p>
+        </w:tc>
+        <w:tc>
+          <w:tcPr>
+            <w:tcW w:w="2019" w:type="dxa"/>
+            <w:tcBorders>
+              <w:right w:val="single" w:sz="4" w:space="0" w:color="auto"/>
+            </w:tcBorders>
+          </w:tcPr>
+          <w:p>
+            <w:pPr>
+              <w:rPr>
+                <w:rFonts w:ascii="Arial" w:hAnsi="Arial" w:cs="Arial"/>
+              </w:rPr>
+            </w:pPr>
+          </w:p>
+        </w:tc>
+        <w:tc>
+          <w:tcPr>
+            <w:tcW w:w="533" w:type="dxa"/>
+            <w:tcBorders>
+              <w:top w:val="nil"/>
+              <w:left w:val="single" w:sz="4" w:space="0" w:color="auto"/>
+              <w:bottom w:val="nil"/>
+              <w:right w:val="single" w:sz="4" w:space="0" w:color="auto"/>
+            </w:tcBorders>
+          </w:tcPr>
+          <w:p>
+            <w:pPr>
+              <w:jc w:val="right"/>
+              <w:rPr>
+                <w:rFonts w:ascii="Arial" w:hAnsi="Arial" w:cs="Arial"/>
+              </w:rPr>
+            </w:pPr>
+            <w:r>
+              <w:rPr>
+                <w:rFonts w:ascii="Arial" w:hAnsi="Arial" w:cs="Arial"/>
+              </w:rPr>
+              <w:t>15</w:t>
+            </w:r>
+          </w:p>
+        </w:tc>
+        <w:tc>
+          <w:tcPr>
+            <w:tcW w:w="1984" w:type="dxa"/>
+            <w:tcBorders>
+              <w:left w:val="single" w:sz="4" w:space="0" w:color="auto"/>
+            </w:tcBorders>
+          </w:tcPr>
+          <w:p>
+            <w:pPr>
+              <w:rPr>
+                <w:rFonts w:ascii="Arial" w:hAnsi="Arial" w:cs="Arial"/>
+              </w:rPr>
+            </w:pPr>
+          </w:p>
+        </w:tc>
+        <w:tc>
+          <w:tcPr>
+            <w:tcW w:w="1914" w:type="dxa"/>
+          </w:tcPr>
+          <w:p>
+            <w:pPr>
+              <w:rPr>
+                <w:rFonts w:ascii="Arial" w:hAnsi="Arial" w:cs="Arial"/>
+              </w:rPr>
+            </w:pPr>
+          </w:p>
+        </w:tc>
+      </w:tr>
+      <w:tr>
+        <w:trPr>
+          <w:trHeight w:val="698"/>
+        </w:trPr>
+        <w:tc>
+          <w:tcPr>
+            <w:tcW w:w="339" w:type="dxa"/>
+            <w:tcBorders>
+              <w:top w:val="nil"/>
+              <w:left w:val="nil"/>
+              <w:bottom w:val="nil"/>
+            </w:tcBorders>
+          </w:tcPr>
+          <w:p>
+            <w:pPr>
+              <w:jc w:val="right"/>
+              <w:rPr>
+                <w:rFonts w:ascii="Arial" w:hAnsi="Arial" w:cs="Arial"/>
+              </w:rPr>
+            </w:pPr>
+            <w:r>
+              <w:rPr>
+                <w:rFonts w:ascii="Arial" w:hAnsi="Arial" w:cs="Arial"/>
+              </w:rPr>
+              <w:t>8</w:t>
+            </w:r>
+          </w:p>
+        </w:tc>
+        <w:tc>
+          <w:tcPr>
+            <w:tcW w:w="2071" w:type="dxa"/>
+          </w:tcPr>
+          <w:p>
+            <w:pPr>
+              <w:rPr>
+                <w:rFonts w:ascii="Arial" w:hAnsi="Arial" w:cs="Arial"/>
+              </w:rPr>
+            </w:pPr>
+          </w:p>
+        </w:tc>
+        <w:tc>
+          <w:tcPr>
+            <w:tcW w:w="2019" w:type="dxa"/>
+            <w:tcBorders>
+              <w:right w:val="single" w:sz="4" w:space="0" w:color="auto"/>
+            </w:tcBorders>
+          </w:tcPr>
+          <w:p>
+            <w:pPr>
+              <w:rPr>
+                <w:rFonts w:ascii="Arial" w:hAnsi="Arial" w:cs="Arial"/>
+              </w:rPr>
+            </w:pPr>
+          </w:p>
+        </w:tc>
+        <w:tc>
+          <w:tcPr>
+            <w:tcW w:w="533" w:type="dxa"/>
+            <w:tcBorders>
+              <w:top w:val="nil"/>
+              <w:left w:val="single" w:sz="4" w:space="0" w:color="auto"/>
+              <w:bottom w:val="nil"/>
+              <w:right w:val="single" w:sz="4" w:space="0" w:color="auto"/>
+            </w:tcBorders>
+          </w:tcPr>
+          <w:p>
+            <w:pPr>
+              <w:jc w:val="right"/>
+              <w:rPr>
+                <w:rFonts w:ascii="Arial" w:hAnsi="Arial" w:cs="Arial"/>
+              </w:rPr>
+            </w:pPr>
+            <w:r>
+              <w:rPr>
+                <w:rFonts w:ascii="Arial" w:hAnsi="Arial" w:cs="Arial"/>
+              </w:rPr>
+              <w:t>16</w:t>
+            </w:r>
+          </w:p>
+        </w:tc>
+        <w:tc>
+          <w:tcPr>
+            <w:tcW w:w="1984" w:type="dxa"/>
+            <w:tcBorders>
+              <w:left w:val="single" w:sz="4" w:space="0" w:color="auto"/>
+            </w:tcBorders>
+          </w:tcPr>
+          <w:p>
+            <w:pPr>
+              <w:rPr>
+                <w:rFonts w:ascii="Arial" w:hAnsi="Arial" w:cs="Arial"/>
+              </w:rPr>
+            </w:pPr>
+          </w:p>
+        </w:tc>
+        <w:tc>
+          <w:tcPr>
+            <w:tcW w:w="1914" w:type="dxa"/>
           </w:tcPr>
           <w:p>
             <w:pPr>
@@ -1081,6 +2681,1162 @@
         </w:rPr>
       </w:pPr>
     </w:p>
+    <w:tbl>
+      <w:tblPr>
+        <w:tblStyle w:val="Tablaconcuadrcula"/>
+        <w:tblW w:w="8744" w:type="dxa"/>
+        <w:jc w:val="center"/>
+        <w:tblLook w:val="04A0" w:firstRow="1" w:lastRow="0" w:firstColumn="1" w:lastColumn="0" w:noHBand="0" w:noVBand="1"/>
+      </w:tblPr>
+      <w:tblGrid>
+        <w:gridCol w:w="1838"/>
+        <w:gridCol w:w="567"/>
+        <w:gridCol w:w="1701"/>
+        <w:gridCol w:w="425"/>
+        <w:gridCol w:w="1701"/>
+        <w:gridCol w:w="567"/>
+        <w:gridCol w:w="1945"/>
+      </w:tblGrid>
+      <w:tr>
+        <w:trPr>
+          <w:trHeight w:val="274"/>
+          <w:jc w:val="center"/>
+        </w:trPr>
+        <w:tc>
+          <w:tcPr>
+            <w:tcW w:w="8744" w:type="dxa"/>
+            <w:gridSpan w:val="7"/>
+            <w:shd w:val="clear" w:color="auto" w:fill="F2F2F2" w:themeFill="background1" w:themeFillShade="F2"/>
+          </w:tcPr>
+          <w:p>
+            <w:pPr>
+              <w:jc w:val="center"/>
+              <w:rPr>
+                <w:rFonts w:ascii="Arial" w:hAnsi="Arial" w:cs="Arial"/>
+              </w:rPr>
+            </w:pPr>
+            <w:r>
+              <w:rPr>
+                <w:rFonts w:ascii="Arial" w:hAnsi="Arial" w:cs="Arial"/>
+              </w:rPr>
+              <w:t>P4 (Miguel Montes)</w:t>
+            </w:r>
+          </w:p>
+        </w:tc>
+      </w:tr>
+      <w:tr>
+        <w:trPr>
+          <w:trHeight w:val="1591"/>
+          <w:jc w:val="center"/>
+        </w:trPr>
+        <w:tc>
+          <w:tcPr>
+            <w:tcW w:w="1838" w:type="dxa"/>
+            <w:shd w:val="clear" w:color="auto" w:fill="E1F7FF"/>
+            <w:vAlign w:val="center"/>
+          </w:tcPr>
+          <w:p>
+            <w:pPr>
+              <w:rPr>
+                <w:rFonts w:ascii="Arial" w:hAnsi="Arial" w:cs="Arial"/>
+              </w:rPr>
+            </w:pPr>
+            <w:r>
+              <w:rPr>
+                <w:rFonts w:ascii="Arial" w:hAnsi="Arial" w:cs="Arial"/>
+              </w:rPr>
+              <w:t>Abandona los estudios</w:t>
+            </w:r>
+          </w:p>
+        </w:tc>
+        <w:tc>
+          <w:tcPr>
+            <w:tcW w:w="567" w:type="dxa"/>
+            <w:tcBorders>
+              <w:top w:val="nil"/>
+              <w:bottom w:val="nil"/>
+            </w:tcBorders>
+            <w:vAlign w:val="center"/>
+          </w:tcPr>
+          <w:p>
+            <w:pPr>
+              <w:rPr>
+                <w:rFonts w:ascii="Arial" w:hAnsi="Arial" w:cs="Arial"/>
+              </w:rPr>
+            </w:pPr>
+            <w:r>
+              <w:rPr>
+                <w:rFonts w:ascii="Arial" w:hAnsi="Arial" w:cs="Arial"/>
+                <w:noProof/>
+                <w:sz w:val="20"/>
+                <w:szCs w:val="20"/>
+              </w:rPr>
+              <mc:AlternateContent>
+                <mc:Choice Requires="wps">
+                  <w:drawing>
+                    <wp:anchor distT="0" distB="0" distL="114300" distR="114300" simplePos="0" relativeHeight="251715584" behindDoc="0" locked="0" layoutInCell="1" allowOverlap="1" wp14:anchorId="4D694480" wp14:editId="140F0091">
+                      <wp:simplePos x="0" y="0"/>
+                      <wp:positionH relativeFrom="column">
+                        <wp:posOffset>-153670</wp:posOffset>
+                      </wp:positionH>
+                      <wp:positionV relativeFrom="paragraph">
+                        <wp:posOffset>139065</wp:posOffset>
+                      </wp:positionV>
+                      <wp:extent cx="520700" cy="0"/>
+                      <wp:effectExtent l="0" t="76200" r="12700" b="95250"/>
+                      <wp:wrapNone/>
+                      <wp:docPr id="4" name="Conector recto de flecha 4"/>
+                      <wp:cNvGraphicFramePr/>
+                      <a:graphic xmlns:a="http://schemas.openxmlformats.org/drawingml/2006/main">
+                        <a:graphicData uri="http://schemas.microsoft.com/office/word/2010/wordprocessingShape">
+                          <wps:wsp>
+                            <wps:cNvCnPr/>
+                            <wps:spPr>
+                              <a:xfrm>
+                                <a:off x="0" y="0"/>
+                                <a:ext cx="520700" cy="0"/>
+                              </a:xfrm>
+                              <a:prstGeom prst="straightConnector1">
+                                <a:avLst/>
+                              </a:prstGeom>
+                              <a:ln>
+                                <a:solidFill>
+                                  <a:schemeClr val="tx1"/>
+                                </a:solidFill>
+                                <a:tailEnd type="triangle"/>
+                              </a:ln>
+                            </wps:spPr>
+                            <wps:style>
+                              <a:lnRef idx="1">
+                                <a:schemeClr val="accent1"/>
+                              </a:lnRef>
+                              <a:fillRef idx="0">
+                                <a:schemeClr val="accent1"/>
+                              </a:fillRef>
+                              <a:effectRef idx="0">
+                                <a:schemeClr val="accent1"/>
+                              </a:effectRef>
+                              <a:fontRef idx="minor">
+                                <a:schemeClr val="tx1"/>
+                              </a:fontRef>
+                            </wps:style>
+                            <wps:bodyPr/>
+                          </wps:wsp>
+                        </a:graphicData>
+                      </a:graphic>
+                      <wp14:sizeRelH relativeFrom="margin">
+                        <wp14:pctWidth>0</wp14:pctWidth>
+                      </wp14:sizeRelH>
+                      <wp14:sizeRelV relativeFrom="margin">
+                        <wp14:pctHeight>0</wp14:pctHeight>
+                      </wp14:sizeRelV>
+                    </wp:anchor>
+                  </w:drawing>
+                </mc:Choice>
+                <mc:Fallback>
+                  <w:pict>
+                    <v:shape w14:anchorId="5AC2FB0C" id="Conector recto de flecha 4" o:spid="_x0000_s1026" type="#_x0000_t32" style="position:absolute;margin-left:-12.1pt;margin-top:10.95pt;width:41pt;height:0;z-index:251715584;visibility:visible;mso-wrap-style:square;mso-width-percent:0;mso-height-percent:0;mso-wrap-distance-left:9pt;mso-wrap-distance-top:0;mso-wrap-distance-right:9pt;mso-wrap-distance-bottom:0;mso-position-horizontal:absolute;mso-position-horizontal-relative:text;mso-position-vertical:absolute;mso-position-vertical-relative:text;mso-width-percent:0;mso-height-percent:0;mso-width-relative:margin;mso-height-relative:margin" o:gfxdata="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" strokecolor="black [3213]" strokeweight=".5pt">
+                      <v:stroke endarrow="block" joinstyle="miter"/>
+                    </v:shape>
+                  </w:pict>
+                </mc:Fallback>
+              </mc:AlternateContent>
+            </w:r>
+          </w:p>
+        </w:tc>
+        <w:tc>
+          <w:tcPr>
+            <w:tcW w:w="1701" w:type="dxa"/>
+            <w:shd w:val="clear" w:color="auto" w:fill="E1F7FF"/>
+            <w:vAlign w:val="center"/>
+          </w:tcPr>
+          <w:p>
+            <w:pPr>
+              <w:rPr>
+                <w:rFonts w:ascii="Arial" w:hAnsi="Arial" w:cs="Arial"/>
+                <w:sz w:val="20"/>
+                <w:szCs w:val="20"/>
+              </w:rPr>
+            </w:pPr>
+            <w:r>
+              <w:rPr>
+                <w:rFonts w:ascii="Arial" w:hAnsi="Arial" w:cs="Arial"/>
+                <w:sz w:val="20"/>
+                <w:szCs w:val="20"/>
+              </w:rPr>
+              <w:t xml:space="preserve"> </w:t>
+            </w:r>
+            <w:r>
+              <w:rPr>
+                <w:rFonts w:ascii="Arial" w:hAnsi="Arial" w:cs="Arial"/>
+                <w:sz w:val="20"/>
+                <w:szCs w:val="20"/>
+              </w:rPr>
+              <w:t>Su padre le aconseja buscar trabajo</w:t>
+            </w:r>
+          </w:p>
+        </w:tc>
+        <w:tc>
+          <w:tcPr>
+            <w:tcW w:w="425" w:type="dxa"/>
+            <w:tcBorders>
+              <w:bottom w:val="nil"/>
+            </w:tcBorders>
+            <w:vAlign w:val="center"/>
+          </w:tcPr>
+          <w:p>
+            <w:pPr>
+              <w:rPr>
+                <w:rFonts w:ascii="Arial" w:hAnsi="Arial" w:cs="Arial"/>
+              </w:rPr>
+            </w:pPr>
+            <w:r>
+              <w:rPr>
+                <w:rFonts w:ascii="Arial" w:hAnsi="Arial" w:cs="Arial"/>
+                <w:noProof/>
+              </w:rPr>
+              <mc:AlternateContent>
+                <mc:Choice Requires="wps">
+                  <w:drawing>
+                    <wp:anchor distT="0" distB="0" distL="114300" distR="114300" simplePos="0" relativeHeight="251716608" behindDoc="0" locked="0" layoutInCell="1" allowOverlap="1" wp14:anchorId="7387931A" wp14:editId="33232F21">
+                      <wp:simplePos x="0" y="0"/>
+                      <wp:positionH relativeFrom="column">
+                        <wp:posOffset>-137795</wp:posOffset>
+                      </wp:positionH>
+                      <wp:positionV relativeFrom="paragraph">
+                        <wp:posOffset>199390</wp:posOffset>
+                      </wp:positionV>
+                      <wp:extent cx="520700" cy="0"/>
+                      <wp:effectExtent l="0" t="76200" r="12700" b="95250"/>
+                      <wp:wrapNone/>
+                      <wp:docPr id="5" name="Conector recto de flecha 5"/>
+                      <wp:cNvGraphicFramePr/>
+                      <a:graphic xmlns:a="http://schemas.openxmlformats.org/drawingml/2006/main">
+                        <a:graphicData uri="http://schemas.microsoft.com/office/word/2010/wordprocessingShape">
+                          <wps:wsp>
+                            <wps:cNvCnPr/>
+                            <wps:spPr>
+                              <a:xfrm>
+                                <a:off x="0" y="0"/>
+                                <a:ext cx="520700" cy="0"/>
+                              </a:xfrm>
+                              <a:prstGeom prst="straightConnector1">
+                                <a:avLst/>
+                              </a:prstGeom>
+                              <a:ln>
+                                <a:solidFill>
+                                  <a:schemeClr val="tx1"/>
+                                </a:solidFill>
+                                <a:tailEnd type="triangle"/>
+                              </a:ln>
+                            </wps:spPr>
+                            <wps:style>
+                              <a:lnRef idx="1">
+                                <a:schemeClr val="accent1"/>
+                              </a:lnRef>
+                              <a:fillRef idx="0">
+                                <a:schemeClr val="accent1"/>
+                              </a:fillRef>
+                              <a:effectRef idx="0">
+                                <a:schemeClr val="accent1"/>
+                              </a:effectRef>
+                              <a:fontRef idx="minor">
+                                <a:schemeClr val="tx1"/>
+                              </a:fontRef>
+                            </wps:style>
+                            <wps:bodyPr/>
+                          </wps:wsp>
+                        </a:graphicData>
+                      </a:graphic>
+                      <wp14:sizeRelH relativeFrom="margin">
+                        <wp14:pctWidth>0</wp14:pctWidth>
+                      </wp14:sizeRelH>
+                      <wp14:sizeRelV relativeFrom="margin">
+                        <wp14:pctHeight>0</wp14:pctHeight>
+                      </wp14:sizeRelV>
+                    </wp:anchor>
+                  </w:drawing>
+                </mc:Choice>
+                <mc:Fallback>
+                  <w:pict>
+                    <v:shape w14:anchorId="4660490C" id="Conector recto de flecha 5" o:spid="_x0000_s1026" type="#_x0000_t32" style="position:absolute;margin-left:-10.85pt;margin-top:15.7pt;width:41pt;height:0;z-index:251716608;visibility:visible;mso-wrap-style:square;mso-width-percent:0;mso-height-percent:0;mso-wrap-distance-left:9pt;mso-wrap-distance-top:0;mso-wrap-distance-right:9pt;mso-wrap-distance-bottom:0;mso-position-horizontal:absolute;mso-position-horizontal-relative:text;mso-position-vertical:absolute;mso-position-vertical-relative:text;mso-width-percent:0;mso-height-percent:0;mso-width-relative:margin;mso-height-relative:margin" o:gfxdata="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" strokecolor="black [3213]" strokeweight=".5pt">
+                      <v:stroke endarrow="block" joinstyle="miter"/>
+                    </v:shape>
+                  </w:pict>
+                </mc:Fallback>
+              </mc:AlternateContent>
+            </w:r>
+          </w:p>
+        </w:tc>
+        <w:tc>
+          <w:tcPr>
+            <w:tcW w:w="1701" w:type="dxa"/>
+            <w:shd w:val="clear" w:color="auto" w:fill="E1F7FF"/>
+            <w:vAlign w:val="center"/>
+          </w:tcPr>
+          <w:p>
+            <w:pPr>
+              <w:rPr>
+                <w:rFonts w:ascii="Arial" w:hAnsi="Arial" w:cs="Arial"/>
+              </w:rPr>
+            </w:pPr>
+            <w:r>
+              <w:rPr>
+                <w:rFonts w:ascii="Arial" w:hAnsi="Arial" w:cs="Arial"/>
+              </w:rPr>
+              <w:t>Se instala Agro-</w:t>
+            </w:r>
+            <w:proofErr w:type="spellStart"/>
+            <w:r>
+              <w:rPr>
+                <w:rFonts w:ascii="Arial" w:hAnsi="Arial" w:cs="Arial"/>
+              </w:rPr>
+              <w:t>Engine</w:t>
+            </w:r>
+            <w:proofErr w:type="spellEnd"/>
+          </w:p>
+        </w:tc>
+        <w:tc>
+          <w:tcPr>
+            <w:tcW w:w="567" w:type="dxa"/>
+            <w:tcBorders>
+              <w:top w:val="nil"/>
+              <w:bottom w:val="nil"/>
+            </w:tcBorders>
+            <w:vAlign w:val="center"/>
+          </w:tcPr>
+          <w:p>
+            <w:pPr>
+              <w:rPr>
+                <w:rFonts w:ascii="Arial" w:hAnsi="Arial" w:cs="Arial"/>
+              </w:rPr>
+            </w:pPr>
+            <w:r>
+              <w:rPr>
+                <w:rFonts w:ascii="Arial" w:hAnsi="Arial" w:cs="Arial"/>
+                <w:noProof/>
+              </w:rPr>
+              <mc:AlternateContent>
+                <mc:Choice Requires="wps">
+                  <w:drawing>
+                    <wp:anchor distT="0" distB="0" distL="114300" distR="114300" simplePos="0" relativeHeight="251717632" behindDoc="0" locked="0" layoutInCell="1" allowOverlap="1" wp14:anchorId="67D3C101" wp14:editId="41A03029">
+                      <wp:simplePos x="0" y="0"/>
+                      <wp:positionH relativeFrom="column">
+                        <wp:posOffset>-132715</wp:posOffset>
+                      </wp:positionH>
+                      <wp:positionV relativeFrom="paragraph">
+                        <wp:posOffset>140970</wp:posOffset>
+                      </wp:positionV>
+                      <wp:extent cx="520700" cy="0"/>
+                      <wp:effectExtent l="0" t="76200" r="12700" b="95250"/>
+                      <wp:wrapNone/>
+                      <wp:docPr id="6" name="Conector recto de flecha 6"/>
+                      <wp:cNvGraphicFramePr/>
+                      <a:graphic xmlns:a="http://schemas.openxmlformats.org/drawingml/2006/main">
+                        <a:graphicData uri="http://schemas.microsoft.com/office/word/2010/wordprocessingShape">
+                          <wps:wsp>
+                            <wps:cNvCnPr/>
+                            <wps:spPr>
+                              <a:xfrm>
+                                <a:off x="0" y="0"/>
+                                <a:ext cx="520700" cy="0"/>
+                              </a:xfrm>
+                              <a:prstGeom prst="straightConnector1">
+                                <a:avLst/>
+                              </a:prstGeom>
+                              <a:ln>
+                                <a:solidFill>
+                                  <a:schemeClr val="tx1"/>
+                                </a:solidFill>
+                                <a:tailEnd type="triangle"/>
+                              </a:ln>
+                            </wps:spPr>
+                            <wps:style>
+                              <a:lnRef idx="1">
+                                <a:schemeClr val="accent1"/>
+                              </a:lnRef>
+                              <a:fillRef idx="0">
+                                <a:schemeClr val="accent1"/>
+                              </a:fillRef>
+                              <a:effectRef idx="0">
+                                <a:schemeClr val="accent1"/>
+                              </a:effectRef>
+                              <a:fontRef idx="minor">
+                                <a:schemeClr val="tx1"/>
+                              </a:fontRef>
+                            </wps:style>
+                            <wps:bodyPr/>
+                          </wps:wsp>
+                        </a:graphicData>
+                      </a:graphic>
+                      <wp14:sizeRelH relativeFrom="margin">
+                        <wp14:pctWidth>0</wp14:pctWidth>
+                      </wp14:sizeRelH>
+                      <wp14:sizeRelV relativeFrom="margin">
+                        <wp14:pctHeight>0</wp14:pctHeight>
+                      </wp14:sizeRelV>
+                    </wp:anchor>
+                  </w:drawing>
+                </mc:Choice>
+                <mc:Fallback>
+                  <w:pict>
+                    <v:shape w14:anchorId="073B38BF" id="Conector recto de flecha 6" o:spid="_x0000_s1026" type="#_x0000_t32" style="position:absolute;margin-left:-10.45pt;margin-top:11.1pt;width:41pt;height:0;z-index:251717632;visibility:visible;mso-wrap-style:square;mso-width-percent:0;mso-height-percent:0;mso-wrap-distance-left:9pt;mso-wrap-distance-top:0;mso-wrap-distance-right:9pt;mso-wrap-distance-bottom:0;mso-position-horizontal:absolute;mso-position-horizontal-relative:text;mso-position-vertical:absolute;mso-position-vertical-relative:text;mso-width-percent:0;mso-height-percent:0;mso-width-relative:margin;mso-height-relative:margin" o:gfxdata="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" strokecolor="black [3213]" strokeweight=".5pt">
+                      <v:stroke endarrow="block" joinstyle="miter"/>
+                    </v:shape>
+                  </w:pict>
+                </mc:Fallback>
+              </mc:AlternateContent>
+            </w:r>
+          </w:p>
+        </w:tc>
+        <w:tc>
+          <w:tcPr>
+            <w:tcW w:w="1945" w:type="dxa"/>
+            <w:shd w:val="clear" w:color="auto" w:fill="E1F7FF"/>
+            <w:vAlign w:val="center"/>
+          </w:tcPr>
+          <w:p>
+            <w:pPr>
+              <w:rPr>
+                <w:rFonts w:ascii="Arial" w:hAnsi="Arial" w:cs="Arial"/>
+              </w:rPr>
+            </w:pPr>
+            <w:r>
+              <w:rPr>
+                <w:rFonts w:ascii="Arial" w:hAnsi="Arial" w:cs="Arial"/>
+              </w:rPr>
+              <w:t>Busca oferta de empleo aplicando un filtro</w:t>
+            </w:r>
+          </w:p>
+        </w:tc>
+      </w:tr>
+      <w:tr>
+        <w:trPr>
+          <w:trHeight w:val="1707"/>
+          <w:jc w:val="center"/>
+        </w:trPr>
+        <w:tc>
+          <w:tcPr>
+            <w:tcW w:w="1838" w:type="dxa"/>
+            <w:shd w:val="clear" w:color="auto" w:fill="E1F7FF"/>
+            <w:vAlign w:val="center"/>
+          </w:tcPr>
+          <w:p>
+            <w:pPr>
+              <w:rPr>
+                <w:rFonts w:ascii="Arial" w:hAnsi="Arial" w:cs="Arial"/>
+              </w:rPr>
+            </w:pPr>
+            <w:r>
+              <w:rPr>
+                <w:rFonts w:ascii="Arial" w:hAnsi="Arial" w:cs="Arial"/>
+              </w:rPr>
+              <w:t>Es contratado</w:t>
+            </w:r>
+          </w:p>
+        </w:tc>
+        <w:tc>
+          <w:tcPr>
+            <w:tcW w:w="567" w:type="dxa"/>
+            <w:tcBorders>
+              <w:top w:val="nil"/>
+              <w:bottom w:val="nil"/>
+            </w:tcBorders>
+            <w:vAlign w:val="center"/>
+          </w:tcPr>
+          <w:p>
+            <w:pPr>
+              <w:rPr>
+                <w:rFonts w:ascii="Arial" w:hAnsi="Arial" w:cs="Arial"/>
+              </w:rPr>
+            </w:pPr>
+            <w:r>
+              <w:rPr>
+                <w:rFonts w:ascii="Arial" w:hAnsi="Arial" w:cs="Arial"/>
+                <w:noProof/>
+              </w:rPr>
+              <mc:AlternateContent>
+                <mc:Choice Requires="wps">
+                  <w:drawing>
+                    <wp:anchor distT="0" distB="0" distL="114300" distR="114300" simplePos="0" relativeHeight="251720704" behindDoc="0" locked="0" layoutInCell="1" allowOverlap="1" wp14:anchorId="396464D8" wp14:editId="5B7D850A">
+                      <wp:simplePos x="0" y="0"/>
+                      <wp:positionH relativeFrom="column">
+                        <wp:posOffset>-200660</wp:posOffset>
+                      </wp:positionH>
+                      <wp:positionV relativeFrom="paragraph">
+                        <wp:posOffset>191770</wp:posOffset>
+                      </wp:positionV>
+                      <wp:extent cx="563245" cy="0"/>
+                      <wp:effectExtent l="38100" t="76200" r="0" b="95250"/>
+                      <wp:wrapNone/>
+                      <wp:docPr id="7" name="Conector recto de flecha 7"/>
+                      <wp:cNvGraphicFramePr/>
+                      <a:graphic xmlns:a="http://schemas.openxmlformats.org/drawingml/2006/main">
+                        <a:graphicData uri="http://schemas.microsoft.com/office/word/2010/wordprocessingShape">
+                          <wps:wsp>
+                            <wps:cNvCnPr/>
+                            <wps:spPr>
+                              <a:xfrm flipH="1">
+                                <a:off x="0" y="0"/>
+                                <a:ext cx="563245" cy="0"/>
+                              </a:xfrm>
+                              <a:prstGeom prst="straightConnector1">
+                                <a:avLst/>
+                              </a:prstGeom>
+                              <a:ln>
+                                <a:solidFill>
+                                  <a:schemeClr val="tx1"/>
+                                </a:solidFill>
+                                <a:tailEnd type="triangle"/>
+                              </a:ln>
+                            </wps:spPr>
+                            <wps:style>
+                              <a:lnRef idx="1">
+                                <a:schemeClr val="accent1"/>
+                              </a:lnRef>
+                              <a:fillRef idx="0">
+                                <a:schemeClr val="accent1"/>
+                              </a:fillRef>
+                              <a:effectRef idx="0">
+                                <a:schemeClr val="accent1"/>
+                              </a:effectRef>
+                              <a:fontRef idx="minor">
+                                <a:schemeClr val="tx1"/>
+                              </a:fontRef>
+                            </wps:style>
+                            <wps:bodyPr/>
+                          </wps:wsp>
+                        </a:graphicData>
+                      </a:graphic>
+                      <wp14:sizeRelH relativeFrom="margin">
+                        <wp14:pctWidth>0</wp14:pctWidth>
+                      </wp14:sizeRelH>
+                      <wp14:sizeRelV relativeFrom="margin">
+                        <wp14:pctHeight>0</wp14:pctHeight>
+                      </wp14:sizeRelV>
+                    </wp:anchor>
+                  </w:drawing>
+                </mc:Choice>
+                <mc:Fallback>
+                  <w:pict>
+                    <v:shape w14:anchorId="37AF33D0" id="Conector recto de flecha 7" o:spid="_x0000_s1026" type="#_x0000_t32" style="position:absolute;margin-left:-15.8pt;margin-top:15.1pt;width:44.35pt;height:0;flip:x;z-index:251720704;visibility:visible;mso-wrap-style:square;mso-width-percent:0;mso-height-percent:0;mso-wrap-distance-left:9pt;mso-wrap-distance-top:0;mso-wrap-distance-right:9pt;mso-wrap-distance-bottom:0;mso-position-horizontal:absolute;mso-position-horizontal-relative:text;mso-position-vertical:absolute;mso-position-vertical-relative:text;mso-width-percent:0;mso-height-percent:0;mso-width-relative:margin;mso-height-relative:margin" o:gfxdata="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" strokecolor="black [3213]" strokeweight=".5pt">
+                      <v:stroke endarrow="block" joinstyle="miter"/>
+                    </v:shape>
+                  </w:pict>
+                </mc:Fallback>
+              </mc:AlternateContent>
+            </w:r>
+          </w:p>
+        </w:tc>
+        <w:tc>
+          <w:tcPr>
+            <w:tcW w:w="1701" w:type="dxa"/>
+            <w:shd w:val="clear" w:color="auto" w:fill="E1F7FF"/>
+            <w:vAlign w:val="center"/>
+          </w:tcPr>
+          <w:p>
+            <w:pPr>
+              <w:rPr>
+                <w:rFonts w:ascii="Arial" w:hAnsi="Arial" w:cs="Arial"/>
+              </w:rPr>
+            </w:pPr>
+            <w:r>
+              <w:rPr>
+                <w:rFonts w:ascii="Arial" w:hAnsi="Arial" w:cs="Arial"/>
+              </w:rPr>
+              <w:t>Contacta con el dueño del terreno</w:t>
+            </w:r>
+          </w:p>
+        </w:tc>
+        <w:tc>
+          <w:tcPr>
+            <w:tcW w:w="425" w:type="dxa"/>
+            <w:tcBorders>
+              <w:top w:val="nil"/>
+              <w:bottom w:val="nil"/>
+            </w:tcBorders>
+            <w:vAlign w:val="center"/>
+          </w:tcPr>
+          <w:p>
+            <w:pPr>
+              <w:rPr>
+                <w:rFonts w:ascii="Arial" w:hAnsi="Arial" w:cs="Arial"/>
+              </w:rPr>
+            </w:pPr>
+            <w:r>
+              <w:rPr>
+                <w:rFonts w:ascii="Arial" w:hAnsi="Arial" w:cs="Arial"/>
+                <w:noProof/>
+              </w:rPr>
+              <mc:AlternateContent>
+                <mc:Choice Requires="wps">
+                  <w:drawing>
+                    <wp:anchor distT="0" distB="0" distL="114300" distR="114300" simplePos="0" relativeHeight="251719680" behindDoc="0" locked="0" layoutInCell="1" allowOverlap="1" wp14:anchorId="7965B0EA" wp14:editId="4D40EA82">
+                      <wp:simplePos x="0" y="0"/>
+                      <wp:positionH relativeFrom="column">
+                        <wp:posOffset>-195580</wp:posOffset>
+                      </wp:positionH>
+                      <wp:positionV relativeFrom="paragraph">
+                        <wp:posOffset>175895</wp:posOffset>
+                      </wp:positionV>
+                      <wp:extent cx="563245" cy="0"/>
+                      <wp:effectExtent l="38100" t="76200" r="0" b="95250"/>
+                      <wp:wrapNone/>
+                      <wp:docPr id="8" name="Conector recto de flecha 8"/>
+                      <wp:cNvGraphicFramePr/>
+                      <a:graphic xmlns:a="http://schemas.openxmlformats.org/drawingml/2006/main">
+                        <a:graphicData uri="http://schemas.microsoft.com/office/word/2010/wordprocessingShape">
+                          <wps:wsp>
+                            <wps:cNvCnPr/>
+                            <wps:spPr>
+                              <a:xfrm flipH="1">
+                                <a:off x="0" y="0"/>
+                                <a:ext cx="563245" cy="0"/>
+                              </a:xfrm>
+                              <a:prstGeom prst="straightConnector1">
+                                <a:avLst/>
+                              </a:prstGeom>
+                              <a:ln>
+                                <a:solidFill>
+                                  <a:schemeClr val="tx1"/>
+                                </a:solidFill>
+                                <a:tailEnd type="triangle"/>
+                              </a:ln>
+                            </wps:spPr>
+                            <wps:style>
+                              <a:lnRef idx="1">
+                                <a:schemeClr val="accent1"/>
+                              </a:lnRef>
+                              <a:fillRef idx="0">
+                                <a:schemeClr val="accent1"/>
+                              </a:fillRef>
+                              <a:effectRef idx="0">
+                                <a:schemeClr val="accent1"/>
+                              </a:effectRef>
+                              <a:fontRef idx="minor">
+                                <a:schemeClr val="tx1"/>
+                              </a:fontRef>
+                            </wps:style>
+                            <wps:bodyPr/>
+                          </wps:wsp>
+                        </a:graphicData>
+                      </a:graphic>
+                      <wp14:sizeRelH relativeFrom="margin">
+                        <wp14:pctWidth>0</wp14:pctWidth>
+                      </wp14:sizeRelH>
+                      <wp14:sizeRelV relativeFrom="margin">
+                        <wp14:pctHeight>0</wp14:pctHeight>
+                      </wp14:sizeRelV>
+                    </wp:anchor>
+                  </w:drawing>
+                </mc:Choice>
+                <mc:Fallback>
+                  <w:pict>
+                    <v:shape w14:anchorId="33C0241B" id="Conector recto de flecha 8" o:spid="_x0000_s1026" type="#_x0000_t32" style="position:absolute;margin-left:-15.4pt;margin-top:13.85pt;width:44.35pt;height:0;flip:x;z-index:251719680;visibility:visible;mso-wrap-style:square;mso-width-percent:0;mso-height-percent:0;mso-wrap-distance-left:9pt;mso-wrap-distance-top:0;mso-wrap-distance-right:9pt;mso-wrap-distance-bottom:0;mso-position-horizontal:absolute;mso-position-horizontal-relative:text;mso-position-vertical:absolute;mso-position-vertical-relative:text;mso-width-percent:0;mso-height-percent:0;mso-width-relative:margin;mso-height-relative:margin" o:gfxdata="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" strokecolor="black [3213]" strokeweight=".5pt">
+                      <v:stroke endarrow="block" joinstyle="miter"/>
+                    </v:shape>
+                  </w:pict>
+                </mc:Fallback>
+              </mc:AlternateContent>
+            </w:r>
+          </w:p>
+        </w:tc>
+        <w:tc>
+          <w:tcPr>
+            <w:tcW w:w="1701" w:type="dxa"/>
+            <w:shd w:val="clear" w:color="auto" w:fill="E1F7FF"/>
+            <w:vAlign w:val="center"/>
+          </w:tcPr>
+          <w:p>
+            <w:pPr>
+              <w:rPr>
+                <w:rFonts w:ascii="Arial" w:hAnsi="Arial" w:cs="Arial"/>
+              </w:rPr>
+            </w:pPr>
+            <w:r>
+              <w:rPr>
+                <w:rFonts w:ascii="Arial" w:hAnsi="Arial" w:cs="Arial"/>
+              </w:rPr>
+              <w:t>Elige la opción más conveniente</w:t>
+            </w:r>
+          </w:p>
+        </w:tc>
+        <w:tc>
+          <w:tcPr>
+            <w:tcW w:w="567" w:type="dxa"/>
+            <w:tcBorders>
+              <w:top w:val="nil"/>
+              <w:bottom w:val="nil"/>
+            </w:tcBorders>
+            <w:vAlign w:val="center"/>
+          </w:tcPr>
+          <w:p>
+            <w:pPr>
+              <w:rPr>
+                <w:rFonts w:ascii="Arial" w:hAnsi="Arial" w:cs="Arial"/>
+              </w:rPr>
+            </w:pPr>
+            <w:r>
+              <w:rPr>
+                <w:rFonts w:ascii="Arial" w:hAnsi="Arial" w:cs="Arial"/>
+                <w:noProof/>
+              </w:rPr>
+              <mc:AlternateContent>
+                <mc:Choice Requires="wps">
+                  <w:drawing>
+                    <wp:anchor distT="0" distB="0" distL="114300" distR="114300" simplePos="0" relativeHeight="251718656" behindDoc="0" locked="0" layoutInCell="1" allowOverlap="1" wp14:anchorId="4E714D79" wp14:editId="6BB60966">
+                      <wp:simplePos x="0" y="0"/>
+                      <wp:positionH relativeFrom="column">
+                        <wp:posOffset>-178435</wp:posOffset>
+                      </wp:positionH>
+                      <wp:positionV relativeFrom="paragraph">
+                        <wp:posOffset>153035</wp:posOffset>
+                      </wp:positionV>
+                      <wp:extent cx="563245" cy="0"/>
+                      <wp:effectExtent l="38100" t="76200" r="0" b="95250"/>
+                      <wp:wrapNone/>
+                      <wp:docPr id="9" name="Conector recto de flecha 9"/>
+                      <wp:cNvGraphicFramePr/>
+                      <a:graphic xmlns:a="http://schemas.openxmlformats.org/drawingml/2006/main">
+                        <a:graphicData uri="http://schemas.microsoft.com/office/word/2010/wordprocessingShape">
+                          <wps:wsp>
+                            <wps:cNvCnPr/>
+                            <wps:spPr>
+                              <a:xfrm flipH="1">
+                                <a:off x="0" y="0"/>
+                                <a:ext cx="563245" cy="0"/>
+                              </a:xfrm>
+                              <a:prstGeom prst="straightConnector1">
+                                <a:avLst/>
+                              </a:prstGeom>
+                              <a:ln>
+                                <a:solidFill>
+                                  <a:schemeClr val="tx1"/>
+                                </a:solidFill>
+                                <a:tailEnd type="triangle"/>
+                              </a:ln>
+                            </wps:spPr>
+                            <wps:style>
+                              <a:lnRef idx="1">
+                                <a:schemeClr val="accent1"/>
+                              </a:lnRef>
+                              <a:fillRef idx="0">
+                                <a:schemeClr val="accent1"/>
+                              </a:fillRef>
+                              <a:effectRef idx="0">
+                                <a:schemeClr val="accent1"/>
+                              </a:effectRef>
+                              <a:fontRef idx="minor">
+                                <a:schemeClr val="tx1"/>
+                              </a:fontRef>
+                            </wps:style>
+                            <wps:bodyPr/>
+                          </wps:wsp>
+                        </a:graphicData>
+                      </a:graphic>
+                      <wp14:sizeRelH relativeFrom="margin">
+                        <wp14:pctWidth>0</wp14:pctWidth>
+                      </wp14:sizeRelH>
+                      <wp14:sizeRelV relativeFrom="margin">
+                        <wp14:pctHeight>0</wp14:pctHeight>
+                      </wp14:sizeRelV>
+                    </wp:anchor>
+                  </w:drawing>
+                </mc:Choice>
+                <mc:Fallback>
+                  <w:pict>
+                    <v:shape w14:anchorId="2067BF5E" id="Conector recto de flecha 9" o:spid="_x0000_s1026" type="#_x0000_t32" style="position:absolute;margin-left:-14.05pt;margin-top:12.05pt;width:44.35pt;height:0;flip:x;z-index:251718656;visibility:visible;mso-wrap-style:square;mso-width-percent:0;mso-height-percent:0;mso-wrap-distance-left:9pt;mso-wrap-distance-top:0;mso-wrap-distance-right:9pt;mso-wrap-distance-bottom:0;mso-position-horizontal:absolute;mso-position-horizontal-relative:text;mso-position-vertical:absolute;mso-position-vertical-relative:text;mso-width-percent:0;mso-height-percent:0;mso-width-relative:margin;mso-height-relative:margin" o:gfxdata="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" strokecolor="black [3213]" strokeweight=".5pt">
+                      <v:stroke endarrow="block" joinstyle="miter"/>
+                    </v:shape>
+                  </w:pict>
+                </mc:Fallback>
+              </mc:AlternateContent>
+            </w:r>
+          </w:p>
+        </w:tc>
+        <w:tc>
+          <w:tcPr>
+            <w:tcW w:w="1945" w:type="dxa"/>
+            <w:shd w:val="clear" w:color="auto" w:fill="E1F7FF"/>
+            <w:vAlign w:val="center"/>
+          </w:tcPr>
+          <w:p>
+            <w:pPr>
+              <w:rPr>
+                <w:rFonts w:ascii="Arial" w:hAnsi="Arial" w:cs="Arial"/>
+              </w:rPr>
+            </w:pPr>
+            <w:r>
+              <w:rPr>
+                <w:rFonts w:ascii="Arial" w:hAnsi="Arial" w:cs="Arial"/>
+              </w:rPr>
+              <w:t>Muestra en un mapa las ubicaciones de dichos empleos</w:t>
+            </w:r>
+          </w:p>
+        </w:tc>
+      </w:tr>
+      <w:tr>
+        <w:trPr>
+          <w:trHeight w:val="1591"/>
+          <w:jc w:val="center"/>
+        </w:trPr>
+        <w:tc>
+          <w:tcPr>
+            <w:tcW w:w="1838" w:type="dxa"/>
+            <w:shd w:val="clear" w:color="auto" w:fill="E1F7FF"/>
+            <w:vAlign w:val="center"/>
+          </w:tcPr>
+          <w:p>
+            <w:pPr>
+              <w:rPr>
+                <w:rFonts w:ascii="Arial" w:hAnsi="Arial" w:cs="Arial"/>
+              </w:rPr>
+            </w:pPr>
+            <w:r>
+              <w:rPr>
+                <w:rFonts w:ascii="Arial" w:hAnsi="Arial" w:cs="Arial"/>
+              </w:rPr>
+              <w:t>Abre Agro-</w:t>
+            </w:r>
+            <w:proofErr w:type="spellStart"/>
+            <w:r>
+              <w:rPr>
+                <w:rFonts w:ascii="Arial" w:hAnsi="Arial" w:cs="Arial"/>
+              </w:rPr>
+              <w:t>Engine</w:t>
+            </w:r>
+            <w:proofErr w:type="spellEnd"/>
+          </w:p>
+        </w:tc>
+        <w:tc>
+          <w:tcPr>
+            <w:tcW w:w="567" w:type="dxa"/>
+            <w:tcBorders>
+              <w:top w:val="nil"/>
+              <w:bottom w:val="nil"/>
+            </w:tcBorders>
+            <w:vAlign w:val="center"/>
+          </w:tcPr>
+          <w:p>
+            <w:pPr>
+              <w:rPr>
+                <w:rFonts w:ascii="Arial" w:hAnsi="Arial" w:cs="Arial"/>
+              </w:rPr>
+            </w:pPr>
+            <w:r>
+              <w:rPr>
+                <w:rFonts w:ascii="Arial" w:hAnsi="Arial" w:cs="Arial"/>
+                <w:noProof/>
+              </w:rPr>
+              <mc:AlternateContent>
+                <mc:Choice Requires="wps">
+                  <w:drawing>
+                    <wp:anchor distT="0" distB="0" distL="114300" distR="114300" simplePos="0" relativeHeight="251723776" behindDoc="0" locked="0" layoutInCell="1" allowOverlap="1" wp14:anchorId="41938438" wp14:editId="53441D0D">
+                      <wp:simplePos x="0" y="0"/>
+                      <wp:positionH relativeFrom="column">
+                        <wp:posOffset>-140468</wp:posOffset>
+                      </wp:positionH>
+                      <wp:positionV relativeFrom="paragraph">
+                        <wp:posOffset>479440</wp:posOffset>
+                      </wp:positionV>
+                      <wp:extent cx="520995" cy="0"/>
+                      <wp:effectExtent l="0" t="76200" r="12700" b="95250"/>
+                      <wp:wrapNone/>
+                      <wp:docPr id="10" name="Conector recto de flecha 10"/>
+                      <wp:cNvGraphicFramePr/>
+                      <a:graphic xmlns:a="http://schemas.openxmlformats.org/drawingml/2006/main">
+                        <a:graphicData uri="http://schemas.microsoft.com/office/word/2010/wordprocessingShape">
+                          <wps:wsp>
+                            <wps:cNvCnPr/>
+                            <wps:spPr>
+                              <a:xfrm>
+                                <a:off x="0" y="0"/>
+                                <a:ext cx="520995" cy="0"/>
+                              </a:xfrm>
+                              <a:prstGeom prst="straightConnector1">
+                                <a:avLst/>
+                              </a:prstGeom>
+                              <a:ln>
+                                <a:solidFill>
+                                  <a:schemeClr val="tx1"/>
+                                </a:solidFill>
+                                <a:tailEnd type="triangle"/>
+                              </a:ln>
+                            </wps:spPr>
+                            <wps:style>
+                              <a:lnRef idx="1">
+                                <a:schemeClr val="accent1"/>
+                              </a:lnRef>
+                              <a:fillRef idx="0">
+                                <a:schemeClr val="accent1"/>
+                              </a:fillRef>
+                              <a:effectRef idx="0">
+                                <a:schemeClr val="accent1"/>
+                              </a:effectRef>
+                              <a:fontRef idx="minor">
+                                <a:schemeClr val="tx1"/>
+                              </a:fontRef>
+                            </wps:style>
+                            <wps:bodyPr/>
+                          </wps:wsp>
+                        </a:graphicData>
+                      </a:graphic>
+                    </wp:anchor>
+                  </w:drawing>
+                </mc:Choice>
+                <mc:Fallback>
+                  <w:pict>
+                    <v:shape w14:anchorId="71BFD6DB" id="Conector recto de flecha 10" o:spid="_x0000_s1026" type="#_x0000_t32" style="position:absolute;margin-left:-11.05pt;margin-top:37.75pt;width:41pt;height:0;z-index:251723776;visibility:visible;mso-wrap-style:square;mso-wrap-distance-left:9pt;mso-wrap-distance-top:0;mso-wrap-distance-right:9pt;mso-wrap-distance-bottom:0;mso-position-horizontal:absolute;mso-position-horizontal-relative:text;mso-position-vertical:absolute;mso-position-vertical-relative:text" o:gfxdata="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" strokecolor="black [3213]" strokeweight=".5pt">
+                      <v:stroke endarrow="block" joinstyle="miter"/>
+                    </v:shape>
+                  </w:pict>
+                </mc:Fallback>
+              </mc:AlternateContent>
+            </w:r>
+          </w:p>
+        </w:tc>
+        <w:tc>
+          <w:tcPr>
+            <w:tcW w:w="1701" w:type="dxa"/>
+            <w:shd w:val="clear" w:color="auto" w:fill="E1F7FF"/>
+            <w:vAlign w:val="center"/>
+          </w:tcPr>
+          <w:p>
+            <w:pPr>
+              <w:rPr>
+                <w:rFonts w:ascii="Arial" w:hAnsi="Arial" w:cs="Arial"/>
+              </w:rPr>
+            </w:pPr>
+            <w:r>
+              <w:rPr>
+                <w:rFonts w:ascii="Arial" w:hAnsi="Arial" w:cs="Arial"/>
+              </w:rPr>
+              <w:t>Para formarse mejor ve video tutoriales sobre los cultivos plantados</w:t>
+            </w:r>
+          </w:p>
+        </w:tc>
+        <w:tc>
+          <w:tcPr>
+            <w:tcW w:w="425" w:type="dxa"/>
+            <w:tcBorders>
+              <w:top w:val="nil"/>
+              <w:bottom w:val="nil"/>
+            </w:tcBorders>
+            <w:vAlign w:val="center"/>
+          </w:tcPr>
+          <w:p>
+            <w:pPr>
+              <w:rPr>
+                <w:rFonts w:ascii="Arial" w:hAnsi="Arial" w:cs="Arial"/>
+              </w:rPr>
+            </w:pPr>
+            <w:r>
+              <w:rPr>
+                <w:rFonts w:ascii="Arial" w:hAnsi="Arial" w:cs="Arial"/>
+                <w:noProof/>
+              </w:rPr>
+              <mc:AlternateContent>
+                <mc:Choice Requires="wps">
+                  <w:drawing>
+                    <wp:anchor distT="0" distB="0" distL="114300" distR="114300" simplePos="0" relativeHeight="251721728" behindDoc="0" locked="0" layoutInCell="1" allowOverlap="1" wp14:anchorId="771B6B37" wp14:editId="71ED019B">
+                      <wp:simplePos x="0" y="0"/>
+                      <wp:positionH relativeFrom="column">
+                        <wp:posOffset>-142034</wp:posOffset>
+                      </wp:positionH>
+                      <wp:positionV relativeFrom="paragraph">
+                        <wp:posOffset>477801</wp:posOffset>
+                      </wp:positionV>
+                      <wp:extent cx="520995" cy="0"/>
+                      <wp:effectExtent l="0" t="76200" r="12700" b="95250"/>
+                      <wp:wrapNone/>
+                      <wp:docPr id="11" name="Conector recto de flecha 11"/>
+                      <wp:cNvGraphicFramePr/>
+                      <a:graphic xmlns:a="http://schemas.openxmlformats.org/drawingml/2006/main">
+                        <a:graphicData uri="http://schemas.microsoft.com/office/word/2010/wordprocessingShape">
+                          <wps:wsp>
+                            <wps:cNvCnPr/>
+                            <wps:spPr>
+                              <a:xfrm>
+                                <a:off x="0" y="0"/>
+                                <a:ext cx="520995" cy="0"/>
+                              </a:xfrm>
+                              <a:prstGeom prst="straightConnector1">
+                                <a:avLst/>
+                              </a:prstGeom>
+                              <a:ln>
+                                <a:solidFill>
+                                  <a:schemeClr val="tx1"/>
+                                </a:solidFill>
+                                <a:tailEnd type="triangle"/>
+                              </a:ln>
+                            </wps:spPr>
+                            <wps:style>
+                              <a:lnRef idx="1">
+                                <a:schemeClr val="accent1"/>
+                              </a:lnRef>
+                              <a:fillRef idx="0">
+                                <a:schemeClr val="accent1"/>
+                              </a:fillRef>
+                              <a:effectRef idx="0">
+                                <a:schemeClr val="accent1"/>
+                              </a:effectRef>
+                              <a:fontRef idx="minor">
+                                <a:schemeClr val="tx1"/>
+                              </a:fontRef>
+                            </wps:style>
+                            <wps:bodyPr/>
+                          </wps:wsp>
+                        </a:graphicData>
+                      </a:graphic>
+                    </wp:anchor>
+                  </w:drawing>
+                </mc:Choice>
+                <mc:Fallback>
+                  <w:pict>
+                    <v:shape w14:anchorId="2A30AE8E" id="Conector recto de flecha 11" o:spid="_x0000_s1026" type="#_x0000_t32" style="position:absolute;margin-left:-11.2pt;margin-top:37.6pt;width:41pt;height:0;z-index:251721728;visibility:visible;mso-wrap-style:square;mso-wrap-distance-left:9pt;mso-wrap-distance-top:0;mso-wrap-distance-right:9pt;mso-wrap-distance-bottom:0;mso-position-horizontal:absolute;mso-position-horizontal-relative:text;mso-position-vertical:absolute;mso-position-vertical-relative:text" o:gfxdata="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" strokecolor="black [3213]" strokeweight=".5pt">
+                      <v:stroke endarrow="block" joinstyle="miter"/>
+                    </v:shape>
+                  </w:pict>
+                </mc:Fallback>
+              </mc:AlternateContent>
+            </w:r>
+          </w:p>
+        </w:tc>
+        <w:tc>
+          <w:tcPr>
+            <w:tcW w:w="1701" w:type="dxa"/>
+            <w:shd w:val="clear" w:color="auto" w:fill="E1F7FF"/>
+            <w:vAlign w:val="center"/>
+          </w:tcPr>
+          <w:p>
+            <w:pPr>
+              <w:rPr>
+                <w:rFonts w:ascii="Arial" w:hAnsi="Arial" w:cs="Arial"/>
+              </w:rPr>
+            </w:pPr>
+            <w:r>
+              <w:rPr>
+                <w:rFonts w:ascii="Arial" w:hAnsi="Arial" w:cs="Arial"/>
+              </w:rPr>
+              <w:t>También se documenta sobre los detalles de cada cultivo</w:t>
+            </w:r>
+          </w:p>
+        </w:tc>
+        <w:tc>
+          <w:tcPr>
+            <w:tcW w:w="567" w:type="dxa"/>
+            <w:tcBorders>
+              <w:top w:val="nil"/>
+              <w:bottom w:val="nil"/>
+            </w:tcBorders>
+            <w:vAlign w:val="center"/>
+          </w:tcPr>
+          <w:p>
+            <w:pPr>
+              <w:rPr>
+                <w:rFonts w:ascii="Arial" w:hAnsi="Arial" w:cs="Arial"/>
+              </w:rPr>
+            </w:pPr>
+            <w:r>
+              <w:rPr>
+                <w:rFonts w:ascii="Arial" w:hAnsi="Arial" w:cs="Arial"/>
+                <w:noProof/>
+              </w:rPr>
+              <mc:AlternateContent>
+                <mc:Choice Requires="wps">
+                  <w:drawing>
+                    <wp:anchor distT="0" distB="0" distL="114300" distR="114300" simplePos="0" relativeHeight="251722752" behindDoc="0" locked="0" layoutInCell="1" allowOverlap="1" wp14:anchorId="2C63956A" wp14:editId="0367D1F6">
+                      <wp:simplePos x="0" y="0"/>
+                      <wp:positionH relativeFrom="column">
+                        <wp:posOffset>-146375</wp:posOffset>
+                      </wp:positionH>
+                      <wp:positionV relativeFrom="paragraph">
+                        <wp:posOffset>479130</wp:posOffset>
+                      </wp:positionV>
+                      <wp:extent cx="520995" cy="0"/>
+                      <wp:effectExtent l="0" t="76200" r="12700" b="95250"/>
+                      <wp:wrapNone/>
+                      <wp:docPr id="12" name="Conector recto de flecha 12"/>
+                      <wp:cNvGraphicFramePr/>
+                      <a:graphic xmlns:a="http://schemas.openxmlformats.org/drawingml/2006/main">
+                        <a:graphicData uri="http://schemas.microsoft.com/office/word/2010/wordprocessingShape">
+                          <wps:wsp>
+                            <wps:cNvCnPr/>
+                            <wps:spPr>
+                              <a:xfrm>
+                                <a:off x="0" y="0"/>
+                                <a:ext cx="520995" cy="0"/>
+                              </a:xfrm>
+                              <a:prstGeom prst="straightConnector1">
+                                <a:avLst/>
+                              </a:prstGeom>
+                              <a:ln>
+                                <a:solidFill>
+                                  <a:schemeClr val="tx1"/>
+                                </a:solidFill>
+                                <a:tailEnd type="triangle"/>
+                              </a:ln>
+                            </wps:spPr>
+                            <wps:style>
+                              <a:lnRef idx="1">
+                                <a:schemeClr val="accent1"/>
+                              </a:lnRef>
+                              <a:fillRef idx="0">
+                                <a:schemeClr val="accent1"/>
+                              </a:fillRef>
+                              <a:effectRef idx="0">
+                                <a:schemeClr val="accent1"/>
+                              </a:effectRef>
+                              <a:fontRef idx="minor">
+                                <a:schemeClr val="tx1"/>
+                              </a:fontRef>
+                            </wps:style>
+                            <wps:bodyPr/>
+                          </wps:wsp>
+                        </a:graphicData>
+                      </a:graphic>
+                      <wp14:sizeRelH relativeFrom="margin">
+                        <wp14:pctWidth>0</wp14:pctWidth>
+                      </wp14:sizeRelH>
+                      <wp14:sizeRelV relativeFrom="margin">
+                        <wp14:pctHeight>0</wp14:pctHeight>
+                      </wp14:sizeRelV>
+                    </wp:anchor>
+                  </w:drawing>
+                </mc:Choice>
+                <mc:Fallback>
+                  <w:pict>
+                    <v:shape w14:anchorId="401DD495" id="Conector recto de flecha 12" o:spid="_x0000_s1026" type="#_x0000_t32" style="position:absolute;margin-left:-11.55pt;margin-top:37.75pt;width:41pt;height:0;z-index:251722752;visibility:visible;mso-wrap-style:square;mso-width-percent:0;mso-height-percent:0;mso-wrap-distance-left:9pt;mso-wrap-distance-top:0;mso-wrap-distance-right:9pt;mso-wrap-distance-bottom:0;mso-position-horizontal:absolute;mso-position-horizontal-relative:text;mso-position-vertical:absolute;mso-position-vertical-relative:text;mso-width-percent:0;mso-height-percent:0;mso-width-relative:margin;mso-height-relative:margin" o:gfxdata="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" strokecolor="black [3213]" strokeweight=".5pt">
+                      <v:stroke endarrow="block" joinstyle="miter"/>
+                    </v:shape>
+                  </w:pict>
+                </mc:Fallback>
+              </mc:AlternateContent>
+            </w:r>
+          </w:p>
+        </w:tc>
+        <w:tc>
+          <w:tcPr>
+            <w:tcW w:w="1945" w:type="dxa"/>
+            <w:shd w:val="clear" w:color="auto" w:fill="E1F7FF"/>
+            <w:vAlign w:val="center"/>
+          </w:tcPr>
+          <w:p>
+            <w:pPr>
+              <w:rPr>
+                <w:rFonts w:ascii="Arial" w:hAnsi="Arial" w:cs="Arial"/>
+              </w:rPr>
+            </w:pPr>
+            <w:r>
+              <w:rPr>
+                <w:rFonts w:ascii="Arial" w:hAnsi="Arial" w:cs="Arial"/>
+              </w:rPr>
+              <w:t>Tras un largo día decide descansar</w:t>
+            </w:r>
+          </w:p>
+        </w:tc>
+      </w:tr>
+    </w:tbl>
     <w:p>
       <w:pPr>
         <w:rPr>
@@ -1099,7 +3855,7 @@
 </file>
 
 <file path=word/styles.xml><?xml version="1.0" encoding="utf-8"?>
-<w:styles xmlns:mc="http://schemas.openxmlformats.org/markup-compatibility/2006" xmlns:r="http://schemas.openxmlformats.org/officeDocument/2006/relationships" xmlns:w="http://schemas.openxmlformats.org/wordprocessingml/2006/main" xmlns:w14="http://schemas.microsoft.com/office/word/2010/wordml" xmlns:w15="http://schemas.microsoft.com/office/word/2012/wordml" xmlns:w16cex="http://schemas.microsoft.com/office/word/2018/wordml/cex" xmlns:w16cid="http://schemas.microsoft.com/office/word/2016/wordml/cid" xmlns:w16="http://schemas.microsoft.com/office/word/2018/wordml" xmlns:w16se="http://schemas.microsoft.com/office/word/2015/wordml/symex" mc:Ignorable="w14 w15 w16se w16cid w16 w16cex">
+<w:styles xmlns:mc="http://schemas.openxmlformats.org/markup-compatibility/2006" xmlns:r="http://schemas.openxmlformats.org/officeDocument/2006/relationships" xmlns:w="http://schemas.openxmlformats.org/wordprocessingml/2006/main" xmlns:w14="http://schemas.microsoft.com/office/word/2010/wordml" xmlns:w15="http://schemas.microsoft.com/office/word/2012/wordml" xmlns:w16cid="http://schemas.microsoft.com/office/word/2016/wordml/cid" xmlns:w16se="http://schemas.microsoft.com/office/word/2015/wordml/symex" mc:Ignorable="w14 w15 w16se w16cid">
   <w:docDefaults>
     <w:rPrDefault>
       <w:rPr>

</xml_diff>